<commit_message>
Binary Search Algo completed
</commit_message>
<xml_diff>
--- a/BME515/bme515_hw2/bme515_hw2.docx
+++ b/BME515/bme515_hw2/bme515_hw2.docx
@@ -188,6 +188,23 @@
         </w:rPr>
         <w:tab/>
         <w:t>return binarySearch(array[midpoint:end],value)</w:t>
+      </w:r>
+    </w:p>
+    <w:p>
+      <w:pPr>
+        <w:rPr>
+          <w:rFonts w:ascii="Andale Mono" w:hAnsi="Andale Mono"/>
+        </w:rPr>
+      </w:pPr>
+    </w:p>
+    <w:p>
+      <w:r>
+        <w:t>Unfortunately, it was difficult to implement a function in hoc that allowed for an array as an input so the following</w:t>
+      </w:r>
+      <w:bookmarkStart w:id="0" w:name="_GoBack"/>
+      <w:bookmarkEnd w:id="0"/>
+      <w:r>
+        <w:t xml:space="preserve"> iterative method was used to determine the index of a value in an array. </w:t>
       </w:r>
     </w:p>
     <w:p>
@@ -214,13 +231,7 @@
           <w:rPr>
             <w:rFonts w:ascii="Cambria Math" w:hAnsi="Cambria Math"/>
           </w:rPr>
-          <m:t>D</m:t>
-        </m:r>
-        <m:r>
-          <w:rPr>
-            <w:rFonts w:ascii="Cambria Math" w:hAnsi="Cambria Math"/>
-          </w:rPr>
-          <m:t>=8 μm</m:t>
+          <m:t>D=8 μm</m:t>
         </m:r>
       </m:oMath>
     </w:p>
@@ -680,14 +691,27 @@
       <w:r>
         <w:t xml:space="preserve">Figure </w:t>
       </w:r>
-      <w:fldSimple w:instr=" SEQ Figure \* ARABIC ">
-        <w:r>
-          <w:rPr>
-            <w:noProof/>
-          </w:rPr>
-          <w:t>1</w:t>
-        </w:r>
-      </w:fldSimple>
+      <w:r>
+        <w:fldChar w:fldCharType="begin"/>
+      </w:r>
+      <w:r>
+        <w:instrText xml:space="preserve"> SEQ Figure \* ARABIC </w:instrText>
+      </w:r>
+      <w:r>
+        <w:fldChar w:fldCharType="separate"/>
+      </w:r>
+      <w:r>
+        <w:rPr>
+          <w:noProof/>
+        </w:rPr>
+        <w:t>1</w:t>
+      </w:r>
+      <w:r>
+        <w:rPr>
+          <w:noProof/>
+        </w:rPr>
+        <w:fldChar w:fldCharType="end"/>
+      </w:r>
       <w:r>
         <w:t>: Vm(t) at 45th node</w:t>
       </w:r>
@@ -697,8 +721,10 @@
         <w:keepNext/>
         <w:jc w:val="center"/>
       </w:pPr>
-      <w:bookmarkStart w:id="0" w:name="_GoBack"/>
-      <w:r>
+      <w:r>
+        <w:rPr>
+          <w:noProof/>
+        </w:rPr>
         <w:drawing>
           <wp:inline distT="0" distB="0" distL="0" distR="0" wp14:anchorId="00C45EF2" wp14:editId="087B222C">
             <wp:extent cx="2743200" cy="2290454"/>
@@ -748,7 +774,6 @@
           </wp:inline>
         </w:drawing>
       </w:r>
-      <w:bookmarkEnd w:id="0"/>
     </w:p>
     <w:p>
       <w:pPr>
@@ -758,14 +783,27 @@
       <w:r>
         <w:t xml:space="preserve">Figure </w:t>
       </w:r>
-      <w:fldSimple w:instr=" SEQ Figure \* ARABIC ">
-        <w:r>
-          <w:rPr>
-            <w:noProof/>
-          </w:rPr>
-          <w:t>2</w:t>
-        </w:r>
-      </w:fldSimple>
+      <w:r>
+        <w:fldChar w:fldCharType="begin"/>
+      </w:r>
+      <w:r>
+        <w:instrText xml:space="preserve"> SEQ Figure \* ARABIC </w:instrText>
+      </w:r>
+      <w:r>
+        <w:fldChar w:fldCharType="separate"/>
+      </w:r>
+      <w:r>
+        <w:rPr>
+          <w:noProof/>
+        </w:rPr>
+        <w:t>2</w:t>
+      </w:r>
+      <w:r>
+        <w:rPr>
+          <w:noProof/>
+        </w:rPr>
+        <w:fldChar w:fldCharType="end"/>
+      </w:r>
       <w:r>
         <w:t>: Istim(t)</w:t>
       </w:r>

</xml_diff>

<commit_message>
Completed BME 515 HW 2 Part 2 -- Model Axon in Neuron
</commit_message>
<xml_diff>
--- a/BME515/bme515_hw2/bme515_hw2.docx
+++ b/BME515/bme515_hw2/bme515_hw2.docx
@@ -199,12 +199,275 @@
     </w:p>
     <w:p>
       <w:r>
-        <w:t>Unfortunately, it was difficult to implement a function in hoc that allowed for an array as an input so the following</w:t>
-      </w:r>
-      <w:bookmarkStart w:id="0" w:name="_GoBack"/>
-      <w:bookmarkEnd w:id="0"/>
-      <w:r>
-        <w:t xml:space="preserve"> iterative method was used to determine the index of a value in an array. </w:t>
+        <w:t xml:space="preserve">Unfortunately, it was difficult to implement a function in hoc that allowed for an array as an input so the following iterative method was used to determine the index of a value in an array. </w:t>
+      </w:r>
+    </w:p>
+    <w:p/>
+    <w:p>
+      <w:pPr>
+        <w:rPr>
+          <w:rFonts w:ascii="Andale Mono" w:hAnsi="Andale Mono"/>
+        </w:rPr>
+      </w:pPr>
+      <w:r>
+        <w:rPr>
+          <w:rFonts w:ascii="Andale Mono" w:hAnsi="Andale Mono"/>
+        </w:rPr>
+        <w:t>// ---- ITERATIVE BINARY SEARCH ALGORITHM ----</w:t>
+      </w:r>
+    </w:p>
+    <w:p>
+      <w:pPr>
+        <w:rPr>
+          <w:rFonts w:ascii="Andale Mono" w:hAnsi="Andale Mono"/>
+        </w:rPr>
+      </w:pPr>
+      <w:r>
+        <w:rPr>
+          <w:rFonts w:ascii="Andale Mono" w:hAnsi="Andale Mono"/>
+        </w:rPr>
+        <w:t>// (implemented w/ zero-indexed programming)</w:t>
+      </w:r>
+    </w:p>
+    <w:p>
+      <w:pPr>
+        <w:rPr>
+          <w:rFonts w:ascii="Andale Mono" w:hAnsi="Andale Mono"/>
+        </w:rPr>
+      </w:pPr>
+      <w:r>
+        <w:rPr>
+          <w:rFonts w:ascii="Andale Mono" w:hAnsi="Andale Mono"/>
+        </w:rPr>
+        <w:t>vector = [0:0.1:10]</w:t>
+      </w:r>
+    </w:p>
+    <w:p>
+      <w:pPr>
+        <w:rPr>
+          <w:rFonts w:ascii="Andale Mono" w:hAnsi="Andale Mono"/>
+        </w:rPr>
+      </w:pPr>
+      <w:r>
+        <w:rPr>
+          <w:rFonts w:ascii="Andale Mono" w:hAnsi="Andale Mono"/>
+        </w:rPr>
+        <w:t>key = 4.3</w:t>
+      </w:r>
+    </w:p>
+    <w:p>
+      <w:pPr>
+        <w:rPr>
+          <w:rFonts w:ascii="Andale Mono" w:hAnsi="Andale Mono"/>
+        </w:rPr>
+      </w:pPr>
+    </w:p>
+    <w:p>
+      <w:pPr>
+        <w:rPr>
+          <w:rFonts w:ascii="Andale Mono" w:hAnsi="Andale Mono"/>
+        </w:rPr>
+      </w:pPr>
+      <w:r>
+        <w:rPr>
+          <w:rFonts w:ascii="Andale Mono" w:hAnsi="Andale Mono"/>
+        </w:rPr>
+        <w:t>minimumIndex = 0</w:t>
+      </w:r>
+    </w:p>
+    <w:p>
+      <w:pPr>
+        <w:rPr>
+          <w:rFonts w:ascii="Andale Mono" w:hAnsi="Andale Mono"/>
+        </w:rPr>
+      </w:pPr>
+      <w:r>
+        <w:rPr>
+          <w:rFonts w:ascii="Andale Mono" w:hAnsi="Andale Mono"/>
+        </w:rPr>
+        <w:t>maximumIndex = vector.size()-1</w:t>
+      </w:r>
+    </w:p>
+    <w:p>
+      <w:pPr>
+        <w:rPr>
+          <w:rFonts w:ascii="Andale Mono" w:hAnsi="Andale Mono"/>
+        </w:rPr>
+      </w:pPr>
+    </w:p>
+    <w:p>
+      <w:pPr>
+        <w:rPr>
+          <w:rFonts w:ascii="Andale Mono" w:hAnsi="Andale Mono"/>
+        </w:rPr>
+      </w:pPr>
+      <w:r>
+        <w:rPr>
+          <w:rFonts w:ascii="Andale Mono" w:hAnsi="Andale Mono"/>
+        </w:rPr>
+        <w:t>while (maximumIndex &gt;= minimumIndex){</w:t>
+      </w:r>
+    </w:p>
+    <w:p>
+      <w:pPr>
+        <w:rPr>
+          <w:rFonts w:ascii="Andale Mono" w:hAnsi="Andale Mono"/>
+        </w:rPr>
+      </w:pPr>
+      <w:r>
+        <w:rPr>
+          <w:rFonts w:ascii="Andale Mono" w:hAnsi="Andale Mono"/>
+        </w:rPr>
+        <w:tab/>
+        <w:t>middleIndex = (maximumIndex - minimumIndex) / 2 + minimumIndex</w:t>
+      </w:r>
+    </w:p>
+    <w:p>
+      <w:pPr>
+        <w:rPr>
+          <w:rFonts w:ascii="Andale Mono" w:hAnsi="Andale Mono"/>
+        </w:rPr>
+      </w:pPr>
+      <w:r>
+        <w:rPr>
+          <w:rFonts w:ascii="Andale Mono" w:hAnsi="Andale Mono"/>
+        </w:rPr>
+        <w:tab/>
+        <w:t>middleValue = vector[middleIndex]</w:t>
+      </w:r>
+    </w:p>
+    <w:p>
+      <w:pPr>
+        <w:rPr>
+          <w:rFonts w:ascii="Andale Mono" w:hAnsi="Andale Mono"/>
+        </w:rPr>
+      </w:pPr>
+    </w:p>
+    <w:p>
+      <w:pPr>
+        <w:rPr>
+          <w:rFonts w:ascii="Andale Mono" w:hAnsi="Andale Mono"/>
+        </w:rPr>
+      </w:pPr>
+      <w:r>
+        <w:rPr>
+          <w:rFonts w:ascii="Andale Mono" w:hAnsi="Andale Mono"/>
+        </w:rPr>
+        <w:tab/>
+        <w:t>if (middleValue == key){ return middleIndex }</w:t>
+      </w:r>
+    </w:p>
+    <w:p>
+      <w:pPr>
+        <w:rPr>
+          <w:rFonts w:ascii="Andale Mono" w:hAnsi="Andale Mono"/>
+        </w:rPr>
+      </w:pPr>
+      <w:r>
+        <w:rPr>
+          <w:rFonts w:ascii="Andale Mono" w:hAnsi="Andale Mono"/>
+        </w:rPr>
+        <w:tab/>
+        <w:t>else if (middleValue &lt; key) { minimumIndex = middleIndex + 1 }</w:t>
+      </w:r>
+    </w:p>
+    <w:p>
+      <w:pPr>
+        <w:rPr>
+          <w:rFonts w:ascii="Andale Mono" w:hAnsi="Andale Mono"/>
+        </w:rPr>
+      </w:pPr>
+      <w:r>
+        <w:rPr>
+          <w:rFonts w:ascii="Andale Mono" w:hAnsi="Andale Mono"/>
+        </w:rPr>
+        <w:tab/>
+        <w:t>else if (middleValue &gt; key) { maximumIndex = middleIndex - 1 }</w:t>
+      </w:r>
+    </w:p>
+    <w:p>
+      <w:pPr>
+        <w:rPr>
+          <w:rFonts w:ascii="Andale Mono" w:hAnsi="Andale Mono"/>
+        </w:rPr>
+      </w:pPr>
+      <w:r>
+        <w:rPr>
+          <w:rFonts w:ascii="Andale Mono" w:hAnsi="Andale Mono"/>
+        </w:rPr>
+        <w:t>}</w:t>
+      </w:r>
+    </w:p>
+    <w:p>
+      <w:pPr>
+        <w:keepNext/>
+      </w:pPr>
+      <w:r>
+        <w:rPr>
+          <w:noProof/>
+        </w:rPr>
+        <w:lastRenderedPageBreak/>
+        <w:drawing>
+          <wp:inline distT="0" distB="0" distL="0" distR="0" wp14:anchorId="6BD352CC" wp14:editId="4C4A9805">
+            <wp:extent cx="5943600" cy="4608830"/>
+            <wp:effectExtent l="0" t="0" r="0" b="0"/>
+            <wp:docPr id="1" name="Picture 1"/>
+            <wp:cNvGraphicFramePr>
+              <a:graphicFrameLocks xmlns:a="http://schemas.openxmlformats.org/drawingml/2006/main" noChangeAspect="1"/>
+            </wp:cNvGraphicFramePr>
+            <a:graphic xmlns:a="http://schemas.openxmlformats.org/drawingml/2006/main">
+              <a:graphicData uri="http://schemas.openxmlformats.org/drawingml/2006/picture">
+                <pic:pic xmlns:pic="http://schemas.openxmlformats.org/drawingml/2006/picture">
+                  <pic:nvPicPr>
+                    <pic:cNvPr id="0" name="binarySearchAlgorithm.png"/>
+                    <pic:cNvPicPr/>
+                  </pic:nvPicPr>
+                  <pic:blipFill>
+                    <a:blip r:embed="rId7">
+                      <a:extLst>
+                        <a:ext uri="{28A0092B-C50C-407E-A947-70E740481C1C}">
+                          <a14:useLocalDpi xmlns:a14="http://schemas.microsoft.com/office/drawing/2010/main" val="0"/>
+                        </a:ext>
+                      </a:extLst>
+                    </a:blip>
+                    <a:stretch>
+                      <a:fillRect/>
+                    </a:stretch>
+                  </pic:blipFill>
+                  <pic:spPr>
+                    <a:xfrm>
+                      <a:off x="0" y="0"/>
+                      <a:ext cx="5943600" cy="4608830"/>
+                    </a:xfrm>
+                    <a:prstGeom prst="rect">
+                      <a:avLst/>
+                    </a:prstGeom>
+                  </pic:spPr>
+                </pic:pic>
+              </a:graphicData>
+            </a:graphic>
+          </wp:inline>
+        </w:drawing>
+      </w:r>
+    </w:p>
+    <w:p>
+      <w:pPr>
+        <w:pStyle w:val="Caption"/>
+        <w:jc w:val="center"/>
+      </w:pPr>
+      <w:r>
+        <w:t xml:space="preserve">Figure </w:t>
+      </w:r>
+      <w:fldSimple w:instr=" SEQ Figure \* ARABIC ">
+        <w:r>
+          <w:rPr>
+            <w:noProof/>
+          </w:rPr>
+          <w:t>1</w:t>
+        </w:r>
+      </w:fldSimple>
+      <w:r>
+        <w:t>: Binary Search Algorithm implemented in NEURON</w:t>
       </w:r>
     </w:p>
     <w:p>
@@ -632,12 +895,11 @@
         <w:rPr>
           <w:noProof/>
         </w:rPr>
-        <w:lastRenderedPageBreak/>
         <w:drawing>
-          <wp:inline distT="0" distB="0" distL="0" distR="0" wp14:anchorId="7F9E0A69" wp14:editId="4CF123AF">
-            <wp:extent cx="2743200" cy="2259082"/>
-            <wp:effectExtent l="0" t="0" r="0" b="1905"/>
-            <wp:docPr id="2" name="Picture 2" descr="Macintosh HD:Users:blhuynh:Box Sync:Fall 2014:BME515:bme515_hw2:Screen Shot 2014-09-27 at 9.54.45 PM.png"/>
+          <wp:inline distT="0" distB="0" distL="0" distR="0" wp14:anchorId="7F9E0A69" wp14:editId="20F25AD4">
+            <wp:extent cx="2709345" cy="2259082"/>
+            <wp:effectExtent l="0" t="0" r="8890" b="1905"/>
+            <wp:docPr id="2" name="Picture 2"/>
             <wp:cNvGraphicFramePr>
               <a:graphicFrameLocks xmlns:a="http://schemas.openxmlformats.org/drawingml/2006/main" noChangeAspect="1"/>
             </wp:cNvGraphicFramePr>
@@ -651,14 +913,13 @@
                     </pic:cNvPicPr>
                   </pic:nvPicPr>
                   <pic:blipFill>
-                    <a:blip r:embed="rId7">
+                    <a:blip r:embed="rId8">
                       <a:extLst>
                         <a:ext uri="{28A0092B-C50C-407E-A947-70E740481C1C}">
                           <a14:useLocalDpi xmlns:a14="http://schemas.microsoft.com/office/drawing/2010/main" val="0"/>
                         </a:ext>
                       </a:extLst>
                     </a:blip>
-                    <a:srcRect/>
                     <a:stretch>
                       <a:fillRect/>
                     </a:stretch>
@@ -666,7 +927,7 @@
                   <pic:spPr bwMode="auto">
                     <a:xfrm>
                       <a:off x="0" y="0"/>
-                      <a:ext cx="2743200" cy="2259082"/>
+                      <a:ext cx="2709345" cy="2259082"/>
                     </a:xfrm>
                     <a:prstGeom prst="rect">
                       <a:avLst/>
@@ -691,27 +952,14 @@
       <w:r>
         <w:t xml:space="preserve">Figure </w:t>
       </w:r>
-      <w:r>
-        <w:fldChar w:fldCharType="begin"/>
-      </w:r>
-      <w:r>
-        <w:instrText xml:space="preserve"> SEQ Figure \* ARABIC </w:instrText>
-      </w:r>
-      <w:r>
-        <w:fldChar w:fldCharType="separate"/>
-      </w:r>
-      <w:r>
-        <w:rPr>
-          <w:noProof/>
-        </w:rPr>
-        <w:t>1</w:t>
-      </w:r>
-      <w:r>
-        <w:rPr>
-          <w:noProof/>
-        </w:rPr>
-        <w:fldChar w:fldCharType="end"/>
-      </w:r>
+      <w:fldSimple w:instr=" SEQ Figure \* ARABIC ">
+        <w:r>
+          <w:rPr>
+            <w:noProof/>
+          </w:rPr>
+          <w:t>2</w:t>
+        </w:r>
+      </w:fldSimple>
       <w:r>
         <w:t>: Vm(t) at 45th node</w:t>
       </w:r>
@@ -726,10 +974,10 @@
           <w:noProof/>
         </w:rPr>
         <w:drawing>
-          <wp:inline distT="0" distB="0" distL="0" distR="0" wp14:anchorId="00C45EF2" wp14:editId="087B222C">
-            <wp:extent cx="2743200" cy="2290454"/>
+          <wp:inline distT="0" distB="0" distL="0" distR="0" wp14:anchorId="00C45EF2" wp14:editId="0769F793">
+            <wp:extent cx="2743200" cy="2287310"/>
             <wp:effectExtent l="0" t="0" r="0" b="0"/>
-            <wp:docPr id="3" name="Picture 3" descr="Macintosh HD:Users:blhuynh:Box Sync:Fall 2014:BME515:bme515_hw2:Screen Shot 2014-09-27 at 9.54.50 PM.png"/>
+            <wp:docPr id="3" name="Picture 3"/>
             <wp:cNvGraphicFramePr>
               <a:graphicFrameLocks xmlns:a="http://schemas.openxmlformats.org/drawingml/2006/main" noChangeAspect="1"/>
             </wp:cNvGraphicFramePr>
@@ -743,14 +991,13 @@
                     </pic:cNvPicPr>
                   </pic:nvPicPr>
                   <pic:blipFill>
-                    <a:blip r:embed="rId8">
+                    <a:blip r:embed="rId9">
                       <a:extLst>
                         <a:ext uri="{28A0092B-C50C-407E-A947-70E740481C1C}">
                           <a14:useLocalDpi xmlns:a14="http://schemas.microsoft.com/office/drawing/2010/main" val="0"/>
                         </a:ext>
                       </a:extLst>
                     </a:blip>
-                    <a:srcRect/>
                     <a:stretch>
                       <a:fillRect/>
                     </a:stretch>
@@ -758,7 +1005,7 @@
                   <pic:spPr bwMode="auto">
                     <a:xfrm>
                       <a:off x="0" y="0"/>
-                      <a:ext cx="2743200" cy="2290454"/>
+                      <a:ext cx="2743200" cy="2287310"/>
                     </a:xfrm>
                     <a:prstGeom prst="rect">
                       <a:avLst/>
@@ -783,27 +1030,14 @@
       <w:r>
         <w:t xml:space="preserve">Figure </w:t>
       </w:r>
-      <w:r>
-        <w:fldChar w:fldCharType="begin"/>
-      </w:r>
-      <w:r>
-        <w:instrText xml:space="preserve"> SEQ Figure \* ARABIC </w:instrText>
-      </w:r>
-      <w:r>
-        <w:fldChar w:fldCharType="separate"/>
-      </w:r>
-      <w:r>
-        <w:rPr>
-          <w:noProof/>
-        </w:rPr>
-        <w:t>2</w:t>
-      </w:r>
-      <w:r>
-        <w:rPr>
-          <w:noProof/>
-        </w:rPr>
-        <w:fldChar w:fldCharType="end"/>
-      </w:r>
+      <w:fldSimple w:instr=" SEQ Figure \* ARABIC ">
+        <w:r>
+          <w:rPr>
+            <w:noProof/>
+          </w:rPr>
+          <w:t>3</w:t>
+        </w:r>
+      </w:fldSimple>
       <w:r>
         <w:t>: Istim(t)</w:t>
       </w:r>
@@ -811,10 +1045,650 @@
     <w:p>
       <w:pPr>
         <w:jc w:val="both"/>
-      </w:pPr>
+        <w:rPr>
+          <w:b/>
+        </w:rPr>
+      </w:pPr>
+      <w:bookmarkStart w:id="0" w:name="_GoBack"/>
+      <w:bookmarkEnd w:id="0"/>
+    </w:p>
+    <w:p>
+      <w:pPr>
+        <w:jc w:val="both"/>
+        <w:rPr>
+          <w:b/>
+        </w:rPr>
+      </w:pPr>
+    </w:p>
+    <w:p>
+      <w:pPr>
+        <w:jc w:val="both"/>
+        <w:rPr>
+          <w:b/>
+        </w:rPr>
+      </w:pPr>
+      <w:r>
+        <w:rPr>
+          <w:b/>
+        </w:rPr>
+        <w:t>Code &amp; Output</w:t>
+      </w:r>
+    </w:p>
+    <w:p>
+      <w:pPr>
+        <w:jc w:val="both"/>
+      </w:pPr>
+      <w:r>
+        <w:rPr>
+          <w:b/>
+        </w:rPr>
+        <w:t>Part 1 – Binary Search Algorithm in NEURON</w:t>
+      </w:r>
+      <w:r>
+        <w:t xml:space="preserve"> (binarySearchAlgorithm.hoc)</w:t>
+      </w:r>
+    </w:p>
+    <w:p>
+      <w:pPr>
+        <w:jc w:val="both"/>
+      </w:pPr>
+      <w:r>
+        <w:t>load_file("nrngui.hoc")</w:t>
+      </w:r>
+      <w:r>
+        <w:tab/>
+      </w:r>
+    </w:p>
+    <w:p>
+      <w:pPr>
+        <w:jc w:val="both"/>
+      </w:pPr>
+      <w:r>
+        <w:t>func round(){</w:t>
+      </w:r>
+    </w:p>
+    <w:p>
+      <w:pPr>
+        <w:jc w:val="both"/>
+      </w:pPr>
+      <w:r>
+        <w:tab/>
+        <w:t>if ($1&gt;0){</w:t>
+      </w:r>
+    </w:p>
+    <w:p>
+      <w:pPr>
+        <w:jc w:val="both"/>
+      </w:pPr>
+      <w:r>
+        <w:tab/>
+      </w:r>
+      <w:r>
+        <w:tab/>
+        <w:t>return int($1+0.5)</w:t>
+      </w:r>
+    </w:p>
+    <w:p>
+      <w:pPr>
+        <w:jc w:val="both"/>
+      </w:pPr>
+      <w:r>
+        <w:tab/>
+        <w:t>} else {</w:t>
+      </w:r>
+    </w:p>
+    <w:p>
+      <w:pPr>
+        <w:jc w:val="both"/>
+      </w:pPr>
+      <w:r>
+        <w:tab/>
+      </w:r>
+      <w:r>
+        <w:tab/>
+        <w:t>return int($1-0.5)</w:t>
+      </w:r>
+    </w:p>
+    <w:p>
+      <w:pPr>
+        <w:jc w:val="both"/>
+      </w:pPr>
+      <w:r>
+        <w:tab/>
+        <w:t>}</w:t>
+      </w:r>
+    </w:p>
+    <w:p>
+      <w:pPr>
+        <w:jc w:val="both"/>
+      </w:pPr>
+      <w:r>
+        <w:t>}</w:t>
+      </w:r>
+    </w:p>
+    <w:p>
+      <w:pPr>
+        <w:jc w:val="both"/>
+      </w:pPr>
+    </w:p>
+    <w:p>
+      <w:pPr>
+        <w:jc w:val="both"/>
+      </w:pPr>
+      <w:r>
+        <w:t>objref v1</w:t>
+      </w:r>
+    </w:p>
+    <w:p>
+      <w:pPr>
+        <w:jc w:val="both"/>
+      </w:pPr>
+      <w:r>
+        <w:t>proc createVector(){</w:t>
+      </w:r>
+    </w:p>
+    <w:p>
+      <w:pPr>
+        <w:jc w:val="both"/>
+      </w:pPr>
+      <w:r>
+        <w:tab/>
+        <w:t>startVal = $1</w:t>
+      </w:r>
+    </w:p>
+    <w:p>
+      <w:pPr>
+        <w:jc w:val="both"/>
+      </w:pPr>
+      <w:r>
+        <w:tab/>
+        <w:t>stopVal  = $2</w:t>
+      </w:r>
+    </w:p>
+    <w:p>
+      <w:pPr>
+        <w:jc w:val="both"/>
+      </w:pPr>
+      <w:r>
+        <w:tab/>
+        <w:t>stepVal  = $3</w:t>
+      </w:r>
+    </w:p>
+    <w:p>
+      <w:pPr>
+        <w:jc w:val="both"/>
+      </w:pPr>
+      <w:r>
+        <w:tab/>
+        <w:t>numel    = (stopVal-startVal)/stepVal</w:t>
+      </w:r>
+    </w:p>
+    <w:p>
+      <w:pPr>
+        <w:jc w:val="both"/>
+      </w:pPr>
+      <w:r>
+        <w:tab/>
+        <w:t>v1       = new Vector(numel+1)</w:t>
+      </w:r>
+    </w:p>
+    <w:p>
+      <w:pPr>
+        <w:jc w:val="both"/>
+      </w:pPr>
+      <w:r>
+        <w:tab/>
+        <w:t>v1.x[0]  = startVal</w:t>
+      </w:r>
+    </w:p>
+    <w:p>
+      <w:pPr>
+        <w:jc w:val="both"/>
+      </w:pPr>
+    </w:p>
+    <w:p>
+      <w:pPr>
+        <w:jc w:val="both"/>
+      </w:pPr>
+      <w:r>
+        <w:tab/>
+        <w:t>for i=1,numel{</w:t>
+      </w:r>
+    </w:p>
+    <w:p>
+      <w:pPr>
+        <w:jc w:val="both"/>
+      </w:pPr>
+      <w:r>
+        <w:tab/>
+      </w:r>
+      <w:r>
+        <w:tab/>
+        <w:t>v1.x[i] = v1.x[i-1]+stepVal</w:t>
+      </w:r>
+    </w:p>
+    <w:p>
+      <w:pPr>
+        <w:jc w:val="both"/>
+      </w:pPr>
+      <w:r>
+        <w:tab/>
+        <w:t>}</w:t>
+      </w:r>
+    </w:p>
+    <w:p>
+      <w:pPr>
+        <w:jc w:val="both"/>
+      </w:pPr>
+      <w:r>
+        <w:t>}</w:t>
+      </w:r>
+    </w:p>
+    <w:p>
+      <w:pPr>
+        <w:jc w:val="both"/>
+      </w:pPr>
+    </w:p>
+    <w:p>
+      <w:pPr>
+        <w:jc w:val="both"/>
+      </w:pPr>
+      <w:r>
+        <w:t>// Create list of numbers 0:0.1:10 to search from</w:t>
+      </w:r>
+    </w:p>
+    <w:p>
+      <w:pPr>
+        <w:jc w:val="both"/>
+      </w:pPr>
+      <w:r>
+        <w:t>createVector(0,10,0.1)</w:t>
+      </w:r>
+    </w:p>
+    <w:p>
+      <w:pPr>
+        <w:jc w:val="both"/>
+      </w:pPr>
+      <w:r>
+        <w:t>findValue = 4.3</w:t>
+      </w:r>
+    </w:p>
+    <w:p>
+      <w:pPr>
+        <w:jc w:val="both"/>
+      </w:pPr>
+      <w:r>
+        <w:t>v1.printf()</w:t>
+      </w:r>
+    </w:p>
+    <w:p>
+      <w:pPr>
+        <w:jc w:val="both"/>
+      </w:pPr>
+    </w:p>
+    <w:p>
+      <w:pPr>
+        <w:jc w:val="both"/>
+      </w:pPr>
+      <w:r>
+        <w:t>// ---- ITERATIVE binary search ----</w:t>
+      </w:r>
+    </w:p>
+    <w:p>
+      <w:pPr>
+        <w:jc w:val="both"/>
+      </w:pPr>
+      <w:r>
+        <w:t>proc iterative(){</w:t>
+      </w:r>
+    </w:p>
+    <w:p>
+      <w:pPr>
+        <w:jc w:val="both"/>
+      </w:pPr>
+      <w:r>
+        <w:tab/>
+        <w:t>key  = $1</w:t>
+      </w:r>
+    </w:p>
+    <w:p>
+      <w:pPr>
+        <w:jc w:val="both"/>
+      </w:pPr>
+      <w:r>
+        <w:tab/>
+        <w:t>imin = 0</w:t>
+      </w:r>
+    </w:p>
+    <w:p>
+      <w:pPr>
+        <w:jc w:val="both"/>
+      </w:pPr>
+      <w:r>
+        <w:tab/>
+        <w:t>imax = v1.size()-1</w:t>
+      </w:r>
+    </w:p>
+    <w:p>
+      <w:pPr>
+        <w:jc w:val="both"/>
+      </w:pPr>
+    </w:p>
+    <w:p>
+      <w:pPr>
+        <w:jc w:val="both"/>
+      </w:pPr>
+      <w:r>
+        <w:tab/>
+        <w:t>while (imax &gt;= imin){</w:t>
+      </w:r>
+    </w:p>
+    <w:p>
+      <w:pPr>
+        <w:jc w:val="both"/>
+      </w:pPr>
+      <w:r>
+        <w:tab/>
+      </w:r>
+      <w:r>
+        <w:tab/>
+        <w:t>imid = round((imax-imin)/2 + imin)</w:t>
+      </w:r>
+    </w:p>
+    <w:p>
+      <w:pPr>
+        <w:jc w:val="both"/>
+      </w:pPr>
+      <w:r>
+        <w:tab/>
+      </w:r>
+      <w:r>
+        <w:tab/>
+        <w:t>midValue = v1.x[imid]</w:t>
+      </w:r>
+    </w:p>
+    <w:p>
+      <w:pPr>
+        <w:jc w:val="both"/>
+      </w:pPr>
+    </w:p>
+    <w:p>
+      <w:pPr>
+        <w:jc w:val="both"/>
+      </w:pPr>
+      <w:r>
+        <w:tab/>
+      </w:r>
+      <w:r>
+        <w:tab/>
+        <w:t>// print imid</w:t>
+      </w:r>
+    </w:p>
+    <w:p>
+      <w:pPr>
+        <w:jc w:val="both"/>
+      </w:pPr>
+      <w:r>
+        <w:tab/>
+      </w:r>
+      <w:r>
+        <w:tab/>
+        <w:t>// print midValue</w:t>
+      </w:r>
+    </w:p>
+    <w:p>
+      <w:pPr>
+        <w:jc w:val="both"/>
+      </w:pPr>
+      <w:r>
+        <w:tab/>
+      </w:r>
+      <w:r>
+        <w:tab/>
+        <w:t>// print key</w:t>
+      </w:r>
+    </w:p>
+    <w:p>
+      <w:pPr>
+        <w:jc w:val="both"/>
+      </w:pPr>
+      <w:r>
+        <w:tab/>
+      </w:r>
+      <w:r>
+        <w:tab/>
+      </w:r>
+    </w:p>
+    <w:p>
+      <w:pPr>
+        <w:jc w:val="both"/>
+      </w:pPr>
+    </w:p>
+    <w:p>
+      <w:pPr>
+        <w:jc w:val="both"/>
+      </w:pPr>
+      <w:r>
+        <w:tab/>
+      </w:r>
+      <w:r>
+        <w:tab/>
+        <w:t>if (midValue == key){</w:t>
+      </w:r>
+    </w:p>
+    <w:p>
+      <w:pPr>
+        <w:jc w:val="both"/>
+      </w:pPr>
+      <w:r>
+        <w:tab/>
+      </w:r>
+      <w:r>
+        <w:tab/>
+      </w:r>
+      <w:r>
+        <w:tab/>
+        <w:t>// print imid</w:t>
+      </w:r>
+    </w:p>
+    <w:p>
+      <w:pPr>
+        <w:jc w:val="both"/>
+      </w:pPr>
+      <w:r>
+        <w:tab/>
+      </w:r>
+      <w:r>
+        <w:tab/>
+      </w:r>
+      <w:r>
+        <w:tab/>
+        <w:t>break</w:t>
+      </w:r>
+    </w:p>
+    <w:p>
+      <w:pPr>
+        <w:jc w:val="both"/>
+      </w:pPr>
+      <w:r>
+        <w:tab/>
+      </w:r>
+      <w:r>
+        <w:tab/>
+        <w:t>} else if (midValue &lt; key) {</w:t>
+      </w:r>
+    </w:p>
+    <w:p>
+      <w:pPr>
+        <w:jc w:val="both"/>
+      </w:pPr>
+      <w:r>
+        <w:tab/>
+      </w:r>
+      <w:r>
+        <w:tab/>
+      </w:r>
+      <w:r>
+        <w:tab/>
+        <w:t>imin = imid + 1</w:t>
+      </w:r>
+    </w:p>
+    <w:p>
+      <w:pPr>
+        <w:jc w:val="both"/>
+      </w:pPr>
+      <w:r>
+        <w:tab/>
+      </w:r>
+      <w:r>
+        <w:tab/>
+        <w:t>} else if (midValue &gt; key) {</w:t>
+      </w:r>
+    </w:p>
+    <w:p>
+      <w:pPr>
+        <w:jc w:val="both"/>
+      </w:pPr>
+      <w:r>
+        <w:tab/>
+      </w:r>
+      <w:r>
+        <w:tab/>
+      </w:r>
+      <w:r>
+        <w:tab/>
+        <w:t>imax = imid - 1</w:t>
+      </w:r>
+    </w:p>
+    <w:p>
+      <w:pPr>
+        <w:jc w:val="both"/>
+      </w:pPr>
+      <w:r>
+        <w:tab/>
+      </w:r>
+      <w:r>
+        <w:tab/>
+        <w:t>}</w:t>
+      </w:r>
+    </w:p>
+    <w:p>
+      <w:pPr>
+        <w:jc w:val="both"/>
+      </w:pPr>
+    </w:p>
+    <w:p>
+      <w:pPr>
+        <w:jc w:val="both"/>
+      </w:pPr>
+      <w:r>
+        <w:tab/>
+      </w:r>
+      <w:r>
+        <w:tab/>
+        <w:t xml:space="preserve">// print "\n" </w:t>
+      </w:r>
+    </w:p>
+    <w:p>
+      <w:pPr>
+        <w:jc w:val="both"/>
+      </w:pPr>
+      <w:r>
+        <w:tab/>
+        <w:t>}</w:t>
+      </w:r>
+    </w:p>
+    <w:p>
+      <w:pPr>
+        <w:jc w:val="both"/>
+      </w:pPr>
+    </w:p>
+    <w:p>
+      <w:pPr>
+        <w:jc w:val="both"/>
+      </w:pPr>
+      <w:r>
+        <w:tab/>
+        <w:t>if (midValue != key) {</w:t>
+      </w:r>
+    </w:p>
+    <w:p>
+      <w:pPr>
+        <w:jc w:val="both"/>
+      </w:pPr>
+      <w:r>
+        <w:tab/>
+      </w:r>
+      <w:r>
+        <w:tab/>
+        <w:t>print "Key not found."</w:t>
+      </w:r>
+    </w:p>
+    <w:p>
+      <w:pPr>
+        <w:jc w:val="both"/>
+      </w:pPr>
+      <w:r>
+        <w:tab/>
+        <w:t>} else {</w:t>
+      </w:r>
+    </w:p>
+    <w:p>
+      <w:pPr>
+        <w:jc w:val="both"/>
+      </w:pPr>
+      <w:r>
+        <w:tab/>
+      </w:r>
+      <w:r>
+        <w:tab/>
+        <w:t>print "Index of key: "</w:t>
+      </w:r>
+    </w:p>
+    <w:p>
+      <w:pPr>
+        <w:jc w:val="both"/>
+      </w:pPr>
+      <w:r>
+        <w:tab/>
+      </w:r>
+      <w:r>
+        <w:tab/>
+        <w:t>print imid</w:t>
+      </w:r>
+    </w:p>
+    <w:p>
+      <w:pPr>
+        <w:jc w:val="both"/>
+      </w:pPr>
+      <w:r>
+        <w:tab/>
+        <w:t>}</w:t>
+      </w:r>
+    </w:p>
+    <w:p>
+      <w:pPr>
+        <w:jc w:val="both"/>
+      </w:pPr>
+    </w:p>
+    <w:p>
+      <w:pPr>
+        <w:jc w:val="both"/>
+      </w:pPr>
+      <w:r>
+        <w:t>}</w:t>
+      </w:r>
+    </w:p>
+    <w:p>
+      <w:pPr>
+        <w:jc w:val="both"/>
+      </w:pPr>
+      <w:r>
+        <w:t>iterative(findValue)</w:t>
+      </w:r>
     </w:p>
     <w:sectPr>
-      <w:headerReference w:type="default" r:id="rId9"/>
+      <w:headerReference w:type="default" r:id="rId10"/>
       <w:pgSz w:w="12240" w:h="15840"/>
       <w:pgMar w:top="1440" w:right="1440" w:bottom="1440" w:left="1440" w:header="720" w:footer="720" w:gutter="0"/>
       <w:cols w:space="720"/>

</xml_diff>

<commit_message>
Completed BME 515 HW 2 Part 3 and added Nikki's NEURON Tutorial PPT
</commit_message>
<xml_diff>
--- a/BME515/bme515_hw2/bme515_hw2.docx
+++ b/BME515/bme515_hw2/bme515_hw2.docx
@@ -408,8 +408,8 @@
         </w:rPr>
         <w:lastRenderedPageBreak/>
         <w:drawing>
-          <wp:inline distT="0" distB="0" distL="0" distR="0" wp14:anchorId="6BD352CC" wp14:editId="4C4A9805">
-            <wp:extent cx="5943600" cy="4608830"/>
+          <wp:inline distT="0" distB="0" distL="0" distR="0" wp14:anchorId="6BD352CC" wp14:editId="4D9EB2D8">
+            <wp:extent cx="5943470" cy="4608830"/>
             <wp:effectExtent l="0" t="0" r="0" b="0"/>
             <wp:docPr id="1" name="Picture 1"/>
             <wp:cNvGraphicFramePr>
@@ -437,7 +437,7 @@
                   <pic:spPr>
                     <a:xfrm>
                       <a:off x="0" y="0"/>
-                      <a:ext cx="5943600" cy="4608830"/>
+                      <a:ext cx="5943470" cy="4608830"/>
                     </a:xfrm>
                     <a:prstGeom prst="rect">
                       <a:avLst/>
@@ -1044,6 +1044,200 @@
     </w:p>
     <w:p>
       <w:pPr>
+        <w:rPr>
+          <w:b/>
+        </w:rPr>
+      </w:pPr>
+      <w:r>
+        <w:rPr>
+          <w:b/>
+        </w:rPr>
+        <w:t>Part 3 – Intracellular threshold with PW = 0.1ms</w:t>
+      </w:r>
+    </w:p>
+    <w:p>
+      <w:r>
+        <w:t xml:space="preserve">The binary search algorithm was paired with the modeled axon to determine the minimum threshold to stimulate the axon. Using a resolution of 1 pA, the minimum threshold was calculated to be </w:t>
+      </w:r>
+      <m:oMath>
+        <m:sSub>
+          <m:sSubPr>
+            <m:ctrlPr>
+              <w:rPr>
+                <w:rFonts w:ascii="Cambria Math" w:hAnsi="Cambria Math"/>
+                <w:i/>
+              </w:rPr>
+            </m:ctrlPr>
+          </m:sSubPr>
+          <m:e>
+            <m:r>
+              <w:rPr>
+                <w:rFonts w:ascii="Cambria Math" w:hAnsi="Cambria Math"/>
+              </w:rPr>
+              <m:t>I</m:t>
+            </m:r>
+          </m:e>
+          <m:sub>
+            <m:d>
+              <m:dPr>
+                <m:begChr m:val="{"/>
+                <m:endChr m:val="}"/>
+                <m:ctrlPr>
+                  <w:rPr>
+                    <w:rFonts w:ascii="Cambria Math" w:hAnsi="Cambria Math"/>
+                    <w:i/>
+                  </w:rPr>
+                </m:ctrlPr>
+              </m:dPr>
+              <m:e>
+                <m:r>
+                  <w:rPr>
+                    <w:rFonts w:ascii="Cambria Math" w:hAnsi="Cambria Math"/>
+                  </w:rPr>
+                  <m:t>stim,th</m:t>
+                </m:r>
+              </m:e>
+            </m:d>
+          </m:sub>
+        </m:sSub>
+        <m:r>
+          <w:rPr>
+            <w:rFonts w:ascii="Cambria Math" w:hAnsi="Cambria Math"/>
+          </w:rPr>
+          <m:t>=339 pA</m:t>
+        </m:r>
+      </m:oMath>
+      <w:r>
+        <w:t xml:space="preserve">. </w:t>
+      </w:r>
+      <w:r>
+        <w:t xml:space="preserve">The upper bound of 1 nA was determined to be superthreshold and the final value of </w:t>
+      </w:r>
+      <m:oMath>
+        <m:sSub>
+          <m:sSubPr>
+            <m:ctrlPr>
+              <w:rPr>
+                <w:rFonts w:ascii="Cambria Math" w:hAnsi="Cambria Math"/>
+                <w:i/>
+              </w:rPr>
+            </m:ctrlPr>
+          </m:sSubPr>
+          <m:e>
+            <m:r>
+              <w:rPr>
+                <w:rFonts w:ascii="Cambria Math" w:hAnsi="Cambria Math"/>
+              </w:rPr>
+              <m:t>I</m:t>
+            </m:r>
+          </m:e>
+          <m:sub>
+            <m:r>
+              <w:rPr>
+                <w:rFonts w:ascii="Cambria Math" w:hAnsi="Cambria Math"/>
+              </w:rPr>
+              <m:t>stim,th</m:t>
+            </m:r>
+          </m:sub>
+        </m:sSub>
+        <m:r>
+          <w:rPr>
+            <w:rFonts w:ascii="Cambria Math" w:hAnsi="Cambria Math"/>
+          </w:rPr>
+          <m:t>=339</m:t>
+        </m:r>
+      </m:oMath>
+      <w:r>
+        <w:t xml:space="preserve"> pA was also determined to be superthreshold. </w:t>
+      </w:r>
+    </w:p>
+    <w:p>
+      <w:pPr>
+        <w:keepNext/>
+      </w:pPr>
+      <w:r>
+        <w:rPr>
+          <w:noProof/>
+        </w:rPr>
+        <w:drawing>
+          <wp:inline distT="0" distB="0" distL="0" distR="0" wp14:anchorId="01654E35" wp14:editId="0757E558">
+            <wp:extent cx="5943600" cy="4415882"/>
+            <wp:effectExtent l="0" t="0" r="0" b="3810"/>
+            <wp:docPr id="4" name="Picture 4"/>
+            <wp:cNvGraphicFramePr>
+              <a:graphicFrameLocks xmlns:a="http://schemas.openxmlformats.org/drawingml/2006/main" noChangeAspect="1"/>
+            </wp:cNvGraphicFramePr>
+            <a:graphic xmlns:a="http://schemas.openxmlformats.org/drawingml/2006/main">
+              <a:graphicData uri="http://schemas.openxmlformats.org/drawingml/2006/picture">
+                <pic:pic xmlns:pic="http://schemas.openxmlformats.org/drawingml/2006/picture">
+                  <pic:nvPicPr>
+                    <pic:cNvPr id="0" name="part3.png"/>
+                    <pic:cNvPicPr/>
+                  </pic:nvPicPr>
+                  <pic:blipFill>
+                    <a:blip r:embed="rId10">
+                      <a:extLst>
+                        <a:ext uri="{28A0092B-C50C-407E-A947-70E740481C1C}">
+                          <a14:useLocalDpi xmlns:a14="http://schemas.microsoft.com/office/drawing/2010/main" val="0"/>
+                        </a:ext>
+                      </a:extLst>
+                    </a:blip>
+                    <a:stretch>
+                      <a:fillRect/>
+                    </a:stretch>
+                  </pic:blipFill>
+                  <pic:spPr>
+                    <a:xfrm>
+                      <a:off x="0" y="0"/>
+                      <a:ext cx="5943600" cy="4415882"/>
+                    </a:xfrm>
+                    <a:prstGeom prst="rect">
+                      <a:avLst/>
+                    </a:prstGeom>
+                  </pic:spPr>
+                </pic:pic>
+              </a:graphicData>
+            </a:graphic>
+          </wp:inline>
+        </w:drawing>
+      </w:r>
+    </w:p>
+    <w:p>
+      <w:pPr>
+        <w:pStyle w:val="Caption"/>
+        <w:jc w:val="center"/>
+      </w:pPr>
+      <w:r>
+        <w:t xml:space="preserve">Figure </w:t>
+      </w:r>
+      <w:fldSimple w:instr=" SEQ Figure \* ARABIC ">
+        <w:r>
+          <w:rPr>
+            <w:noProof/>
+          </w:rPr>
+          <w:t>4</w:t>
+        </w:r>
+      </w:fldSimple>
+      <w:r>
+        <w:t>: Threshold Finder via NEURON Binary Search Algorithm</w:t>
+      </w:r>
+    </w:p>
+    <w:p>
+      <w:pPr>
+        <w:jc w:val="both"/>
+        <w:rPr>
+          <w:b/>
+        </w:rPr>
+      </w:pPr>
+      <w:r>
+        <w:rPr>
+          <w:b/>
+        </w:rPr>
+        <w:t>Part 4 – Extracellular Threshold with PW = 0.1 ms</w:t>
+      </w:r>
+    </w:p>
+    <w:p>
+      <w:pPr>
         <w:jc w:val="both"/>
         <w:rPr>
           <w:b/>
@@ -1688,7 +1882,7 @@
       </w:r>
     </w:p>
     <w:sectPr>
-      <w:headerReference w:type="default" r:id="rId10"/>
+      <w:headerReference w:type="default" r:id="rId11"/>
       <w:pgSz w:w="12240" w:h="15840"/>
       <w:pgMar w:top="1440" w:right="1440" w:bottom="1440" w:left="1440" w:header="720" w:footer="720" w:gutter="0"/>
       <w:cols w:space="720"/>
@@ -1787,7 +1981,7 @@
         <w:rStyle w:val="PageNumber"/>
         <w:noProof/>
       </w:rPr>
-      <w:t>1</w:t>
+      <w:t>4</w:t>
     </w:r>
     <w:r>
       <w:rPr>

</xml_diff>

<commit_message>
Completed BME 515 HW 2 Part 4
</commit_message>
<xml_diff>
--- a/BME515/bme515_hw2/bme515_hw2.docx
+++ b/BME515/bme515_hw2/bme515_hw2.docx
@@ -1239,20 +1239,171 @@
     <w:p>
       <w:pPr>
         <w:jc w:val="both"/>
-        <w:rPr>
-          <w:b/>
-        </w:rPr>
-      </w:pPr>
+      </w:pPr>
+      <w:r>
+        <w:t xml:space="preserve">A binary search algorithm was applied to the </w:t>
+      </w:r>
+      <w:r>
+        <w:t xml:space="preserve">same modeled axon but with extracellular stimulation with extracellular resistivity </w:t>
+      </w:r>
+      <m:oMath>
+        <m:sSub>
+          <m:sSubPr>
+            <m:ctrlPr>
+              <w:rPr>
+                <w:rFonts w:ascii="Cambria Math" w:hAnsi="Cambria Math"/>
+                <w:i/>
+              </w:rPr>
+            </m:ctrlPr>
+          </m:sSubPr>
+          <m:e>
+            <m:r>
+              <w:rPr>
+                <w:rFonts w:ascii="Cambria Math" w:hAnsi="Cambria Math"/>
+              </w:rPr>
+              <m:t>ρ</m:t>
+            </m:r>
+          </m:e>
+          <m:sub>
+            <m:r>
+              <w:rPr>
+                <w:rFonts w:ascii="Cambria Math" w:hAnsi="Cambria Math"/>
+              </w:rPr>
+              <m:t>e</m:t>
+            </m:r>
+          </m:sub>
+        </m:sSub>
+        <m:r>
+          <w:rPr>
+            <w:rFonts w:ascii="Cambria Math" w:hAnsi="Cambria Math"/>
+          </w:rPr>
+          <m:t>=1000 Ω*cm</m:t>
+        </m:r>
+      </m:oMath>
+      <w:r>
+        <w:t xml:space="preserve">. A cathodic stimulus was also used with a pulse width of 0.1 ms from an electrode 1 mm away in the perpendicular direction from the middle node of Ranvier. </w:t>
+      </w:r>
+      <w:r>
+        <w:t xml:space="preserve">A screenshot of NEURON finding the threshold to be </w:t>
+      </w:r>
+      <m:oMath>
+        <m:sSub>
+          <m:sSubPr>
+            <m:ctrlPr>
+              <w:rPr>
+                <w:rFonts w:ascii="Cambria Math" w:hAnsi="Cambria Math"/>
+                <w:i/>
+              </w:rPr>
+            </m:ctrlPr>
+          </m:sSubPr>
+          <m:e>
+            <m:r>
+              <w:rPr>
+                <w:rFonts w:ascii="Cambria Math" w:hAnsi="Cambria Math"/>
+              </w:rPr>
+              <m:t>I</m:t>
+            </m:r>
+          </m:e>
+          <m:sub>
+            <m:r>
+              <w:rPr>
+                <w:rFonts w:ascii="Cambria Math" w:hAnsi="Cambria Math"/>
+              </w:rPr>
+              <m:t>stim,th</m:t>
+            </m:r>
+          </m:sub>
+        </m:sSub>
+        <m:r>
+          <w:rPr>
+            <w:rFonts w:ascii="Cambria Math" w:hAnsi="Cambria Math"/>
+          </w:rPr>
+          <m:t>=-564</m:t>
+        </m:r>
+      </m:oMath>
+      <w:r>
+        <w:t xml:space="preserve"> pA is shown in Figure 5. </w:t>
+      </w:r>
       <w:bookmarkStart w:id="0" w:name="_GoBack"/>
       <w:bookmarkEnd w:id="0"/>
-    </w:p>
-    <w:p>
-      <w:pPr>
-        <w:jc w:val="both"/>
+      <w:r>
+        <w:t xml:space="preserve"> </w:t>
+      </w:r>
+    </w:p>
+    <w:p>
+      <w:pPr>
+        <w:keepNext/>
+        <w:jc w:val="both"/>
+      </w:pPr>
+      <w:r>
         <w:rPr>
           <w:b/>
-        </w:rPr>
-      </w:pPr>
+          <w:noProof/>
+        </w:rPr>
+        <w:drawing>
+          <wp:inline distT="0" distB="0" distL="0" distR="0" wp14:anchorId="52484717" wp14:editId="7164309D">
+            <wp:extent cx="5943600" cy="4415790"/>
+            <wp:effectExtent l="0" t="0" r="0" b="3810"/>
+            <wp:docPr id="5" name="Picture 5"/>
+            <wp:cNvGraphicFramePr>
+              <a:graphicFrameLocks xmlns:a="http://schemas.openxmlformats.org/drawingml/2006/main" noChangeAspect="1"/>
+            </wp:cNvGraphicFramePr>
+            <a:graphic xmlns:a="http://schemas.openxmlformats.org/drawingml/2006/main">
+              <a:graphicData uri="http://schemas.openxmlformats.org/drawingml/2006/picture">
+                <pic:pic xmlns:pic="http://schemas.openxmlformats.org/drawingml/2006/picture">
+                  <pic:nvPicPr>
+                    <pic:cNvPr id="0" name="part4.png"/>
+                    <pic:cNvPicPr/>
+                  </pic:nvPicPr>
+                  <pic:blipFill>
+                    <a:blip r:embed="rId11">
+                      <a:extLst>
+                        <a:ext uri="{28A0092B-C50C-407E-A947-70E740481C1C}">
+                          <a14:useLocalDpi xmlns:a14="http://schemas.microsoft.com/office/drawing/2010/main" val="0"/>
+                        </a:ext>
+                      </a:extLst>
+                    </a:blip>
+                    <a:stretch>
+                      <a:fillRect/>
+                    </a:stretch>
+                  </pic:blipFill>
+                  <pic:spPr>
+                    <a:xfrm>
+                      <a:off x="0" y="0"/>
+                      <a:ext cx="5943600" cy="4415790"/>
+                    </a:xfrm>
+                    <a:prstGeom prst="rect">
+                      <a:avLst/>
+                    </a:prstGeom>
+                  </pic:spPr>
+                </pic:pic>
+              </a:graphicData>
+            </a:graphic>
+          </wp:inline>
+        </w:drawing>
+      </w:r>
+    </w:p>
+    <w:p>
+      <w:pPr>
+        <w:pStyle w:val="Caption"/>
+        <w:jc w:val="center"/>
+        <w:rPr>
+          <w:b w:val="0"/>
+        </w:rPr>
+      </w:pPr>
+      <w:r>
+        <w:t xml:space="preserve">Figure </w:t>
+      </w:r>
+      <w:fldSimple w:instr=" SEQ Figure \* ARABIC ">
+        <w:r>
+          <w:rPr>
+            <w:noProof/>
+          </w:rPr>
+          <w:t>5</w:t>
+        </w:r>
+      </w:fldSimple>
+      <w:r>
+        <w:t>: Extracellular Threshold with PW = 0.1 ms</w:t>
+      </w:r>
     </w:p>
     <w:p>
       <w:pPr>
@@ -1261,10 +1412,18 @@
           <w:b/>
         </w:rPr>
       </w:pPr>
-      <w:r>
+    </w:p>
+    <w:p>
+      <w:pPr>
+        <w:jc w:val="both"/>
         <w:rPr>
           <w:b/>
         </w:rPr>
+      </w:pPr>
+      <w:r>
+        <w:rPr>
+          <w:b/>
+        </w:rPr>
         <w:t>Code &amp; Output</w:t>
       </w:r>
     </w:p>
@@ -1882,7 +2041,7 @@
       </w:r>
     </w:p>
     <w:sectPr>
-      <w:headerReference w:type="default" r:id="rId11"/>
+      <w:headerReference w:type="default" r:id="rId12"/>
       <w:pgSz w:w="12240" w:h="15840"/>
       <w:pgMar w:top="1440" w:right="1440" w:bottom="1440" w:left="1440" w:header="720" w:footer="720" w:gutter="0"/>
       <w:cols w:space="720"/>
@@ -1981,7 +2140,7 @@
         <w:rStyle w:val="PageNumber"/>
         <w:noProof/>
       </w:rPr>
-      <w:t>4</w:t>
+      <w:t>5</w:t>
     </w:r>
     <w:r>
       <w:rPr>

</xml_diff>

<commit_message>
Part 5 getting answers in mA range...part 6 not calculating stim amps for distances < 1mm
</commit_message>
<xml_diff>
--- a/BME515/bme515_hw2/bme515_hw2.docx
+++ b/BME515/bme515_hw2/bme515_hw2.docx
@@ -1155,14 +1155,15 @@
       <w:pPr>
         <w:keepNext/>
       </w:pPr>
+      <w:bookmarkStart w:id="0" w:name="_GoBack"/>
       <w:r>
         <w:rPr>
           <w:noProof/>
         </w:rPr>
         <w:drawing>
-          <wp:inline distT="0" distB="0" distL="0" distR="0" wp14:anchorId="01654E35" wp14:editId="0757E558">
-            <wp:extent cx="5943600" cy="4415882"/>
-            <wp:effectExtent l="0" t="0" r="0" b="3810"/>
+          <wp:inline distT="0" distB="0" distL="0" distR="0" wp14:anchorId="01654E35" wp14:editId="34B52337">
+            <wp:extent cx="5943598" cy="4415882"/>
+            <wp:effectExtent l="0" t="0" r="635" b="3810"/>
             <wp:docPr id="4" name="Picture 4"/>
             <wp:cNvGraphicFramePr>
               <a:graphicFrameLocks xmlns:a="http://schemas.openxmlformats.org/drawingml/2006/main" noChangeAspect="1"/>
@@ -1189,7 +1190,7 @@
                   <pic:spPr>
                     <a:xfrm>
                       <a:off x="0" y="0"/>
-                      <a:ext cx="5943600" cy="4415882"/>
+                      <a:ext cx="5943598" cy="4415882"/>
                     </a:xfrm>
                     <a:prstGeom prst="rect">
                       <a:avLst/>
@@ -1201,6 +1202,7 @@
           </wp:inline>
         </w:drawing>
       </w:r>
+      <w:bookmarkEnd w:id="0"/>
     </w:p>
     <w:p>
       <w:pPr>
@@ -1277,7 +1279,13 @@
           <w:rPr>
             <w:rFonts w:ascii="Cambria Math" w:hAnsi="Cambria Math"/>
           </w:rPr>
-          <m:t>=1000 Ω*cm</m:t>
+          <m:t>=1000 Ω*c</m:t>
+        </m:r>
+        <m:r>
+          <w:rPr>
+            <w:rFonts w:ascii="Cambria Math" w:hAnsi="Cambria Math"/>
+          </w:rPr>
+          <m:t>m</m:t>
         </m:r>
       </m:oMath>
       <w:r>
@@ -1323,8 +1331,6 @@
       <w:r>
         <w:t xml:space="preserve"> pA is shown in Figure 5. </w:t>
       </w:r>
-      <w:bookmarkStart w:id="0" w:name="_GoBack"/>
-      <w:bookmarkEnd w:id="0"/>
       <w:r>
         <w:t xml:space="preserve"> </w:t>
       </w:r>
@@ -2140,7 +2146,7 @@
         <w:rStyle w:val="PageNumber"/>
         <w:noProof/>
       </w:rPr>
-      <w:t>5</w:t>
+      <w:t>1</w:t>
     </w:r>
     <w:r>
       <w:rPr>

</xml_diff>

<commit_message>
Added MATLAB files to create figures from recorded data and updated write-up
</commit_message>
<xml_diff>
--- a/BME515/bme515_hw2/bme515_hw2.docx
+++ b/BME515/bme515_hw2/bme515_hw2.docx
@@ -30,16 +30,28 @@
         <w:rPr>
           <w:b/>
         </w:rPr>
-        <w:t xml:space="preserve"> in Neuron</w:t>
-      </w:r>
-    </w:p>
-    <w:p>
+        <w:t xml:space="preserve"> in </w:t>
+      </w:r>
+      <w:r>
+        <w:rPr>
+          <w:b/>
+        </w:rPr>
+        <w:t>NEURON</w:t>
+      </w:r>
+    </w:p>
+    <w:p>
+      <w:pPr>
+        <w:jc w:val="both"/>
+      </w:pPr>
       <w:r>
         <w:t xml:space="preserve">A binary search algorithm starts at the middle element of an ordered array and checks whether the middle element is greater or less than the search element. If the elements match, usually the index or position is returned. Otherwise, this process is repeated on the upper or lower half of the ordered array based on whether or not the array is ordered in ascending or descending value. </w:t>
       </w:r>
     </w:p>
     <w:p/>
     <w:p>
+      <w:pPr>
+        <w:jc w:val="both"/>
+      </w:pPr>
       <w:r>
         <w:t xml:space="preserve">For pseudo code of a binary search algorithm for an ascending array (i.e. </w:t>
       </w:r>
@@ -198,6 +210,9 @@
       </w:pPr>
     </w:p>
     <w:p>
+      <w:pPr>
+        <w:jc w:val="both"/>
+      </w:pPr>
       <w:r>
         <w:t xml:space="preserve">Unfortunately, it was difficult to implement a function in hoc that allowed for an array as an input so the following iterative method was used to determine the index of a value in an array. </w:t>
       </w:r>
@@ -786,6 +801,9 @@
       </m:oMathPara>
     </w:p>
     <w:p>
+      <w:pPr>
+        <w:jc w:val="both"/>
+      </w:pPr>
       <w:r>
         <w:t xml:space="preserve">where </w:t>
       </w:r>
@@ -896,8 +914,8 @@
           <w:noProof/>
         </w:rPr>
         <w:drawing>
-          <wp:inline distT="0" distB="0" distL="0" distR="0" wp14:anchorId="7F9E0A69" wp14:editId="20F25AD4">
-            <wp:extent cx="2709345" cy="2259082"/>
+          <wp:inline distT="0" distB="0" distL="0" distR="0" wp14:anchorId="7F9E0A69" wp14:editId="1CD82028">
+            <wp:extent cx="2709345" cy="2259081"/>
             <wp:effectExtent l="0" t="0" r="8890" b="1905"/>
             <wp:docPr id="2" name="Picture 2"/>
             <wp:cNvGraphicFramePr>
@@ -927,7 +945,7 @@
                   <pic:spPr bwMode="auto">
                     <a:xfrm>
                       <a:off x="0" y="0"/>
-                      <a:ext cx="2709345" cy="2259082"/>
+                      <a:ext cx="2709345" cy="2259081"/>
                     </a:xfrm>
                     <a:prstGeom prst="rect">
                       <a:avLst/>
@@ -1056,6 +1074,9 @@
       </w:r>
     </w:p>
     <w:p>
+      <w:pPr>
+        <w:jc w:val="both"/>
+      </w:pPr>
       <w:r>
         <w:t xml:space="preserve">The binary search algorithm was paired with the modeled axon to determine the minimum threshold to stimulate the axon. Using a resolution of 1 pA, the minimum threshold was calculated to be </w:t>
       </w:r>
@@ -1104,7 +1125,19 @@
           <w:rPr>
             <w:rFonts w:ascii="Cambria Math" w:hAnsi="Cambria Math"/>
           </w:rPr>
-          <m:t>=339 pA</m:t>
+          <m:t>=</m:t>
+        </m:r>
+        <m:r>
+          <w:rPr>
+            <w:rFonts w:ascii="Cambria Math" w:hAnsi="Cambria Math"/>
+          </w:rPr>
+          <m:t>556</m:t>
+        </m:r>
+        <m:r>
+          <w:rPr>
+            <w:rFonts w:ascii="Cambria Math" w:hAnsi="Cambria Math"/>
+          </w:rPr>
+          <m:t xml:space="preserve"> pA</m:t>
         </m:r>
       </m:oMath>
       <w:r>
@@ -1144,25 +1177,33 @@
           <w:rPr>
             <w:rFonts w:ascii="Cambria Math" w:hAnsi="Cambria Math"/>
           </w:rPr>
-          <m:t>=339</m:t>
+          <m:t>=</m:t>
+        </m:r>
+        <m:r>
+          <w:rPr>
+            <w:rFonts w:ascii="Cambria Math" w:hAnsi="Cambria Math"/>
+          </w:rPr>
+          <m:t xml:space="preserve">556 </m:t>
         </m:r>
       </m:oMath>
       <w:r>
         <w:t xml:space="preserve"> pA was also determined to be superthreshold. </w:t>
       </w:r>
+      <w:r>
+        <w:t xml:space="preserve">A screenshot of NEURON is shown in Figure 4. </w:t>
+      </w:r>
     </w:p>
     <w:p>
       <w:pPr>
         <w:keepNext/>
       </w:pPr>
-      <w:bookmarkStart w:id="0" w:name="_GoBack"/>
       <w:r>
         <w:rPr>
           <w:noProof/>
         </w:rPr>
         <w:drawing>
-          <wp:inline distT="0" distB="0" distL="0" distR="0" wp14:anchorId="01654E35" wp14:editId="34B52337">
-            <wp:extent cx="5943598" cy="4415882"/>
+          <wp:inline distT="0" distB="0" distL="0" distR="0" wp14:anchorId="01654E35" wp14:editId="23B39BCD">
+            <wp:extent cx="5943598" cy="4415881"/>
             <wp:effectExtent l="0" t="0" r="635" b="3810"/>
             <wp:docPr id="4" name="Picture 4"/>
             <wp:cNvGraphicFramePr>
@@ -1190,7 +1231,7 @@
                   <pic:spPr>
                     <a:xfrm>
                       <a:off x="0" y="0"/>
-                      <a:ext cx="5943598" cy="4415882"/>
+                      <a:ext cx="5943598" cy="4415881"/>
                     </a:xfrm>
                     <a:prstGeom prst="rect">
                       <a:avLst/>
@@ -1202,7 +1243,6 @@
           </wp:inline>
         </w:drawing>
       </w:r>
-      <w:bookmarkEnd w:id="0"/>
     </w:p>
     <w:p>
       <w:pPr>
@@ -1226,6 +1266,11 @@
     </w:p>
     <w:p>
       <w:pPr>
+        <w:jc w:val="center"/>
+      </w:pPr>
+    </w:p>
+    <w:p>
+      <w:pPr>
         <w:jc w:val="both"/>
         <w:rPr>
           <w:b/>
@@ -1235,7 +1280,13 @@
         <w:rPr>
           <w:b/>
         </w:rPr>
-        <w:t>Part 4 – Extracellular Threshold with PW = 0.1 ms</w:t>
+        <w:t>Part 4 – Extracellular t</w:t>
+      </w:r>
+      <w:r>
+        <w:rPr>
+          <w:b/>
+        </w:rPr>
+        <w:t>hreshold with PW = 0.1 ms</w:t>
       </w:r>
     </w:p>
     <w:p>
@@ -1279,13 +1330,7 @@
           <w:rPr>
             <w:rFonts w:ascii="Cambria Math" w:hAnsi="Cambria Math"/>
           </w:rPr>
-          <m:t>=1000 Ω*c</m:t>
-        </m:r>
-        <m:r>
-          <w:rPr>
-            <w:rFonts w:ascii="Cambria Math" w:hAnsi="Cambria Math"/>
-          </w:rPr>
-          <m:t>m</m:t>
+          <m:t>=1000 Ω*cm</m:t>
         </m:r>
       </m:oMath>
       <w:r>
@@ -1325,7 +1370,13 @@
           <w:rPr>
             <w:rFonts w:ascii="Cambria Math" w:hAnsi="Cambria Math"/>
           </w:rPr>
-          <m:t>=-564</m:t>
+          <m:t>=-</m:t>
+        </m:r>
+        <m:r>
+          <w:rPr>
+            <w:rFonts w:ascii="Cambria Math" w:hAnsi="Cambria Math"/>
+          </w:rPr>
+          <m:t>-238</m:t>
         </m:r>
       </m:oMath>
       <w:r>
@@ -1346,9 +1397,9 @@
           <w:noProof/>
         </w:rPr>
         <w:drawing>
-          <wp:inline distT="0" distB="0" distL="0" distR="0" wp14:anchorId="52484717" wp14:editId="7164309D">
-            <wp:extent cx="5943600" cy="4415790"/>
-            <wp:effectExtent l="0" t="0" r="0" b="3810"/>
+          <wp:inline distT="0" distB="0" distL="0" distR="0" wp14:anchorId="52484717" wp14:editId="727496A6">
+            <wp:extent cx="5943474" cy="4415790"/>
+            <wp:effectExtent l="0" t="0" r="635" b="3810"/>
             <wp:docPr id="5" name="Picture 5"/>
             <wp:cNvGraphicFramePr>
               <a:graphicFrameLocks xmlns:a="http://schemas.openxmlformats.org/drawingml/2006/main" noChangeAspect="1"/>
@@ -1375,7 +1426,7 @@
                   <pic:spPr>
                     <a:xfrm>
                       <a:off x="0" y="0"/>
-                      <a:ext cx="5943600" cy="4415790"/>
+                      <a:ext cx="5943474" cy="4415790"/>
                     </a:xfrm>
                     <a:prstGeom prst="rect">
                       <a:avLst/>
@@ -1418,18 +1469,1162 @@
           <w:b/>
         </w:rPr>
       </w:pPr>
-    </w:p>
-    <w:p>
-      <w:pPr>
-        <w:jc w:val="both"/>
+      <w:r>
         <w:rPr>
           <w:b/>
         </w:rPr>
-      </w:pPr>
-      <w:r>
+        <w:t>Part 5 – Threshold-fiber diameter</w:t>
+      </w:r>
+    </w:p>
+    <w:p>
+      <w:pPr>
+        <w:jc w:val="both"/>
+      </w:pPr>
+      <w:r>
+        <w:t xml:space="preserve">Fibers with a diameter of 1-15 </w:t>
+      </w:r>
+      <m:oMath>
+        <m:r>
+          <w:rPr>
+            <w:rFonts w:ascii="Cambria Math" w:hAnsi="Cambria Math"/>
+          </w:rPr>
+          <m:t>μm</m:t>
+        </m:r>
+      </m:oMath>
+      <w:r>
+        <w:t xml:space="preserve"> in 2 </w:t>
+      </w:r>
+      <m:oMath>
+        <m:r>
+          <w:rPr>
+            <w:rFonts w:ascii="Cambria Math" w:hAnsi="Cambria Math"/>
+          </w:rPr>
+          <m:t>μm</m:t>
+        </m:r>
+      </m:oMath>
+      <w:r>
+        <w:t xml:space="preserve"> increments were stimulated extracellularly. With increasing fiber diameter, </w:t>
+      </w:r>
+      <w:r>
+        <w:t xml:space="preserve">the spacing between the nodes of Ranvier also increased, resulting in larger transmembrane potential differences and resulting in a lower activation threshold. </w:t>
+      </w:r>
+      <w:r>
+        <w:t xml:space="preserve">The threshold-diameter curve can be approximated by </w:t>
+      </w:r>
+    </w:p>
+    <w:p>
+      <w:pPr>
+        <w:jc w:val="center"/>
+      </w:pPr>
+      <m:oMathPara>
+        <m:oMath>
+          <m:sSub>
+            <m:sSubPr>
+              <m:ctrlPr>
+                <w:rPr>
+                  <w:rFonts w:ascii="Cambria Math" w:hAnsi="Cambria Math"/>
+                  <w:i/>
+                </w:rPr>
+              </m:ctrlPr>
+            </m:sSubPr>
+            <m:e>
+              <m:r>
+                <w:rPr>
+                  <w:rFonts w:ascii="Cambria Math" w:hAnsi="Cambria Math"/>
+                </w:rPr>
+                <m:t>I</m:t>
+              </m:r>
+            </m:e>
+            <m:sub>
+              <m:r>
+                <w:rPr>
+                  <w:rFonts w:ascii="Cambria Math" w:hAnsi="Cambria Math"/>
+                </w:rPr>
+                <m:t>th</m:t>
+              </m:r>
+            </m:sub>
+          </m:sSub>
+          <m:d>
+            <m:dPr>
+              <m:ctrlPr>
+                <w:rPr>
+                  <w:rFonts w:ascii="Cambria Math" w:hAnsi="Cambria Math"/>
+                  <w:i/>
+                </w:rPr>
+              </m:ctrlPr>
+            </m:dPr>
+            <m:e>
+              <m:r>
+                <w:rPr>
+                  <w:rFonts w:ascii="Cambria Math" w:hAnsi="Cambria Math"/>
+                </w:rPr>
+                <m:t>D</m:t>
+              </m:r>
+            </m:e>
+          </m:d>
+          <m:r>
+            <w:rPr>
+              <w:rFonts w:ascii="Cambria Math" w:hAnsi="Cambria Math"/>
+            </w:rPr>
+            <m:t xml:space="preserve">= </m:t>
+          </m:r>
+          <m:sSub>
+            <m:sSubPr>
+              <m:ctrlPr>
+                <w:rPr>
+                  <w:rFonts w:ascii="Cambria Math" w:hAnsi="Cambria Math"/>
+                  <w:i/>
+                </w:rPr>
+              </m:ctrlPr>
+            </m:sSubPr>
+            <m:e>
+              <m:r>
+                <w:rPr>
+                  <w:rFonts w:ascii="Cambria Math" w:hAnsi="Cambria Math"/>
+                </w:rPr>
+                <m:t>I</m:t>
+              </m:r>
+            </m:e>
+            <m:sub>
+              <m:r>
+                <w:rPr>
+                  <w:rFonts w:ascii="Cambria Math" w:hAnsi="Cambria Math"/>
+                </w:rPr>
+                <m:t>D</m:t>
+              </m:r>
+            </m:sub>
+          </m:sSub>
+          <m:r>
+            <w:rPr>
+              <w:rFonts w:ascii="Cambria Math" w:hAnsi="Cambria Math"/>
+            </w:rPr>
+            <m:t xml:space="preserve">+ </m:t>
+          </m:r>
+          <m:f>
+            <m:fPr>
+              <m:ctrlPr>
+                <w:rPr>
+                  <w:rFonts w:ascii="Cambria Math" w:hAnsi="Cambria Math"/>
+                  <w:i/>
+                </w:rPr>
+              </m:ctrlPr>
+            </m:fPr>
+            <m:num>
+              <m:r>
+                <w:rPr>
+                  <w:rFonts w:ascii="Cambria Math" w:hAnsi="Cambria Math"/>
+                </w:rPr>
+                <m:t>a</m:t>
+              </m:r>
+            </m:num>
+            <m:den>
+              <m:rad>
+                <m:radPr>
+                  <m:degHide m:val="1"/>
+                  <m:ctrlPr>
+                    <w:rPr>
+                      <w:rFonts w:ascii="Cambria Math" w:hAnsi="Cambria Math"/>
+                      <w:i/>
+                    </w:rPr>
+                  </m:ctrlPr>
+                </m:radPr>
+                <m:deg/>
+                <m:e>
+                  <m:r>
+                    <w:rPr>
+                      <w:rFonts w:ascii="Cambria Math" w:hAnsi="Cambria Math"/>
+                    </w:rPr>
+                    <m:t>D</m:t>
+                  </m:r>
+                </m:e>
+              </m:rad>
+            </m:den>
+          </m:f>
+        </m:oMath>
+      </m:oMathPara>
+    </w:p>
+    <w:p>
+      <w:pPr>
+        <w:rPr>
+          <w:i/>
+        </w:rPr>
+      </w:pPr>
+      <w:r>
+        <w:t xml:space="preserve">where </w:t>
+      </w:r>
+      <w:r>
+        <w:t xml:space="preserve">the two constants, </w:t>
+      </w:r>
+      <w:r>
+        <w:rPr>
+          <w:i/>
+        </w:rPr>
+        <w:t>a</w:t>
+      </w:r>
+      <w:r>
+        <w:t xml:space="preserve"> and </w:t>
+      </w:r>
+      <m:oMath>
+        <m:sSub>
+          <m:sSubPr>
+            <m:ctrlPr>
+              <w:rPr>
+                <w:rFonts w:ascii="Cambria Math" w:hAnsi="Cambria Math"/>
+                <w:i/>
+              </w:rPr>
+            </m:ctrlPr>
+          </m:sSubPr>
+          <m:e>
+            <m:r>
+              <w:rPr>
+                <w:rFonts w:ascii="Cambria Math" w:hAnsi="Cambria Math"/>
+              </w:rPr>
+              <m:t>I</m:t>
+            </m:r>
+          </m:e>
+          <m:sub>
+            <m:r>
+              <w:rPr>
+                <w:rFonts w:ascii="Cambria Math" w:hAnsi="Cambria Math"/>
+              </w:rPr>
+              <m:t>D</m:t>
+            </m:r>
+          </m:sub>
+        </m:sSub>
+      </m:oMath>
+      <w:r>
+        <w:t xml:space="preserve">, are determined empirically. </w:t>
+      </w:r>
+      <w:r>
+        <w:t xml:space="preserve">The recorded data is listed in Table 1 and plotted in Figure 6. </w:t>
+      </w:r>
+    </w:p>
+    <w:p>
+      <w:pPr>
+        <w:keepNext/>
+        <w:jc w:val="both"/>
+      </w:pPr>
+      <w:r>
+        <w:rPr>
+          <w:noProof/>
+        </w:rPr>
+        <w:drawing>
+          <wp:inline distT="0" distB="0" distL="0" distR="0" wp14:anchorId="35B206EC" wp14:editId="319031E8">
+            <wp:extent cx="5943600" cy="4454525"/>
+            <wp:effectExtent l="0" t="0" r="0" b="0"/>
+            <wp:docPr id="7" name="Picture 7"/>
+            <wp:cNvGraphicFramePr>
+              <a:graphicFrameLocks xmlns:a="http://schemas.openxmlformats.org/drawingml/2006/main" noChangeAspect="1"/>
+            </wp:cNvGraphicFramePr>
+            <a:graphic xmlns:a="http://schemas.openxmlformats.org/drawingml/2006/main">
+              <a:graphicData uri="http://schemas.openxmlformats.org/drawingml/2006/picture">
+                <pic:pic xmlns:pic="http://schemas.openxmlformats.org/drawingml/2006/picture">
+                  <pic:nvPicPr>
+                    <pic:cNvPr id="0" name="part5.png"/>
+                    <pic:cNvPicPr/>
+                  </pic:nvPicPr>
+                  <pic:blipFill>
+                    <a:blip r:embed="rId12">
+                      <a:extLst>
+                        <a:ext uri="{28A0092B-C50C-407E-A947-70E740481C1C}">
+                          <a14:useLocalDpi xmlns:a14="http://schemas.microsoft.com/office/drawing/2010/main" val="0"/>
+                        </a:ext>
+                      </a:extLst>
+                    </a:blip>
+                    <a:stretch>
+                      <a:fillRect/>
+                    </a:stretch>
+                  </pic:blipFill>
+                  <pic:spPr>
+                    <a:xfrm>
+                      <a:off x="0" y="0"/>
+                      <a:ext cx="5943600" cy="4454525"/>
+                    </a:xfrm>
+                    <a:prstGeom prst="rect">
+                      <a:avLst/>
+                    </a:prstGeom>
+                  </pic:spPr>
+                </pic:pic>
+              </a:graphicData>
+            </a:graphic>
+          </wp:inline>
+        </w:drawing>
+      </w:r>
+    </w:p>
+    <w:p>
+      <w:pPr>
+        <w:pStyle w:val="Caption"/>
+        <w:jc w:val="center"/>
+      </w:pPr>
+      <w:r>
+        <w:t xml:space="preserve">Figure </w:t>
+      </w:r>
+      <w:fldSimple w:instr=" SEQ Figure \* ARABIC ">
+        <w:r>
+          <w:rPr>
+            <w:noProof/>
+          </w:rPr>
+          <w:t>6</w:t>
+        </w:r>
+      </w:fldSimple>
+      <w:r>
+        <w:t>: Threshold-Fiber Diameter Relationship</w:t>
+      </w:r>
+    </w:p>
+    <w:p>
+      <w:pPr>
+        <w:pStyle w:val="Caption"/>
+        <w:keepNext/>
+        <w:jc w:val="center"/>
+      </w:pPr>
+      <w:r>
+        <w:t xml:space="preserve">Table </w:t>
+      </w:r>
+      <w:fldSimple w:instr=" SEQ Table \* ARABIC ">
+        <w:r>
+          <w:rPr>
+            <w:noProof/>
+          </w:rPr>
+          <w:t>1</w:t>
+        </w:r>
+      </w:fldSimple>
+      <w:r>
+        <w:t>: Threshold-Fiber Diameter Data</w:t>
+      </w:r>
+    </w:p>
+    <w:tbl>
+      <w:tblPr>
+        <w:tblStyle w:val="TableGrid"/>
+        <w:tblW w:w="0" w:type="auto"/>
+        <w:tblLook w:val="04A0" w:firstRow="1" w:lastRow="0" w:firstColumn="1" w:lastColumn="0" w:noHBand="0" w:noVBand="1"/>
+      </w:tblPr>
+      <w:tblGrid>
+        <w:gridCol w:w="2343"/>
+        <w:gridCol w:w="877"/>
+        <w:gridCol w:w="877"/>
+        <w:gridCol w:w="877"/>
+        <w:gridCol w:w="877"/>
+        <w:gridCol w:w="877"/>
+        <w:gridCol w:w="877"/>
+        <w:gridCol w:w="877"/>
+        <w:gridCol w:w="877"/>
+      </w:tblGrid>
+      <w:tr>
+        <w:tc>
+          <w:tcPr>
+            <w:tcW w:w="0" w:type="auto"/>
+          </w:tcPr>
+          <w:p>
+            <w:pPr>
+              <w:jc w:val="both"/>
+            </w:pPr>
+            <w:r>
+              <w:t>Fiber Diameter (</w:t>
+            </w:r>
+            <m:oMath>
+              <m:r>
+                <w:rPr>
+                  <w:rFonts w:ascii="Cambria Math" w:hAnsi="Cambria Math"/>
+                </w:rPr>
+                <m:t>μ</m:t>
+              </m:r>
+            </m:oMath>
+            <w:r>
+              <w:t>m)</w:t>
+            </w:r>
+          </w:p>
+        </w:tc>
+        <w:tc>
+          <w:tcPr>
+            <w:tcW w:w="0" w:type="auto"/>
+          </w:tcPr>
+          <w:p>
+            <w:pPr>
+              <w:jc w:val="both"/>
+            </w:pPr>
+            <w:r>
+              <w:t>1</w:t>
+            </w:r>
+          </w:p>
+        </w:tc>
+        <w:tc>
+          <w:tcPr>
+            <w:tcW w:w="0" w:type="auto"/>
+          </w:tcPr>
+          <w:p>
+            <w:pPr>
+              <w:jc w:val="both"/>
+            </w:pPr>
+            <w:r>
+              <w:t>3</w:t>
+            </w:r>
+          </w:p>
+        </w:tc>
+        <w:tc>
+          <w:tcPr>
+            <w:tcW w:w="0" w:type="auto"/>
+          </w:tcPr>
+          <w:p>
+            <w:pPr>
+              <w:jc w:val="both"/>
+            </w:pPr>
+            <w:r>
+              <w:t>5</w:t>
+            </w:r>
+          </w:p>
+        </w:tc>
+        <w:tc>
+          <w:tcPr>
+            <w:tcW w:w="0" w:type="auto"/>
+          </w:tcPr>
+          <w:p>
+            <w:pPr>
+              <w:jc w:val="both"/>
+            </w:pPr>
+            <w:r>
+              <w:t>7</w:t>
+            </w:r>
+          </w:p>
+        </w:tc>
+        <w:tc>
+          <w:tcPr>
+            <w:tcW w:w="0" w:type="auto"/>
+          </w:tcPr>
+          <w:p>
+            <w:pPr>
+              <w:jc w:val="both"/>
+            </w:pPr>
+            <w:r>
+              <w:t>9</w:t>
+            </w:r>
+          </w:p>
+        </w:tc>
+        <w:tc>
+          <w:tcPr>
+            <w:tcW w:w="0" w:type="auto"/>
+          </w:tcPr>
+          <w:p>
+            <w:pPr>
+              <w:jc w:val="both"/>
+            </w:pPr>
+            <w:r>
+              <w:t>11</w:t>
+            </w:r>
+          </w:p>
+        </w:tc>
+        <w:tc>
+          <w:tcPr>
+            <w:tcW w:w="0" w:type="auto"/>
+          </w:tcPr>
+          <w:p>
+            <w:pPr>
+              <w:jc w:val="both"/>
+            </w:pPr>
+            <w:r>
+              <w:t>13</w:t>
+            </w:r>
+          </w:p>
+        </w:tc>
+        <w:tc>
+          <w:tcPr>
+            <w:tcW w:w="0" w:type="auto"/>
+          </w:tcPr>
+          <w:p>
+            <w:pPr>
+              <w:jc w:val="both"/>
+            </w:pPr>
+            <w:r>
+              <w:t>15</w:t>
+            </w:r>
+          </w:p>
+        </w:tc>
+      </w:tr>
+      <w:tr>
+        <w:tc>
+          <w:tcPr>
+            <w:tcW w:w="0" w:type="auto"/>
+          </w:tcPr>
+          <w:p>
+            <w:pPr>
+              <w:jc w:val="both"/>
+            </w:pPr>
+            <w:r>
+              <w:t>Threshold (nA)</w:t>
+            </w:r>
+          </w:p>
+        </w:tc>
+        <w:tc>
+          <w:tcPr>
+            <w:tcW w:w="0" w:type="auto"/>
+          </w:tcPr>
+          <w:p>
+            <w:pPr>
+              <w:jc w:val="both"/>
+            </w:pPr>
+            <w:r>
+              <w:t>-0.798</w:t>
+            </w:r>
+          </w:p>
+        </w:tc>
+        <w:tc>
+          <w:tcPr>
+            <w:tcW w:w="0" w:type="auto"/>
+          </w:tcPr>
+          <w:p>
+            <w:pPr>
+              <w:jc w:val="both"/>
+            </w:pPr>
+            <w:r>
+              <w:t>-0.349</w:t>
+            </w:r>
+          </w:p>
+        </w:tc>
+        <w:tc>
+          <w:tcPr>
+            <w:tcW w:w="0" w:type="auto"/>
+          </w:tcPr>
+          <w:p>
+            <w:pPr>
+              <w:jc w:val="both"/>
+            </w:pPr>
+            <w:r>
+              <w:t>-0.276</w:t>
+            </w:r>
+          </w:p>
+        </w:tc>
+        <w:tc>
+          <w:tcPr>
+            <w:tcW w:w="0" w:type="auto"/>
+          </w:tcPr>
+          <w:p>
+            <w:pPr>
+              <w:jc w:val="both"/>
+            </w:pPr>
+            <w:r>
+              <w:t>-0.247</w:t>
+            </w:r>
+          </w:p>
+        </w:tc>
+        <w:tc>
+          <w:tcPr>
+            <w:tcW w:w="0" w:type="auto"/>
+          </w:tcPr>
+          <w:p>
+            <w:pPr>
+              <w:jc w:val="both"/>
+            </w:pPr>
+            <w:r>
+              <w:t>-0.231</w:t>
+            </w:r>
+          </w:p>
+        </w:tc>
+        <w:tc>
+          <w:tcPr>
+            <w:tcW w:w="0" w:type="auto"/>
+          </w:tcPr>
+          <w:p>
+            <w:pPr>
+              <w:jc w:val="both"/>
+            </w:pPr>
+            <w:r>
+              <w:t>-0.221</w:t>
+            </w:r>
+          </w:p>
+        </w:tc>
+        <w:tc>
+          <w:tcPr>
+            <w:tcW w:w="0" w:type="auto"/>
+          </w:tcPr>
+          <w:p>
+            <w:pPr>
+              <w:jc w:val="both"/>
+            </w:pPr>
+            <w:r>
+              <w:t>-0.213</w:t>
+            </w:r>
+          </w:p>
+        </w:tc>
+        <w:tc>
+          <w:tcPr>
+            <w:tcW w:w="0" w:type="auto"/>
+          </w:tcPr>
+          <w:p>
+            <w:pPr>
+              <w:jc w:val="both"/>
+            </w:pPr>
+            <w:r>
+              <w:t>-0.207</w:t>
+            </w:r>
+          </w:p>
+        </w:tc>
+      </w:tr>
+    </w:tbl>
+    <w:p>
+      <w:pPr>
+        <w:jc w:val="both"/>
+      </w:pPr>
+    </w:p>
+    <w:p>
+      <w:pPr>
+        <w:jc w:val="both"/>
         <w:rPr>
           <w:b/>
         </w:rPr>
+      </w:pPr>
+      <w:r>
+        <w:rPr>
+          <w:b/>
+        </w:rPr>
+        <w:t>Part 6 – Threshold-</w:t>
+      </w:r>
+      <w:r>
+        <w:rPr>
+          <w:b/>
+        </w:rPr>
+        <w:t>distance relationship</w:t>
+      </w:r>
+    </w:p>
+    <w:p>
+      <w:pPr>
+        <w:jc w:val="both"/>
+      </w:pPr>
+      <w:r>
+        <w:t xml:space="preserve">Using an </w:t>
+      </w:r>
+      <m:oMath>
+        <m:r>
+          <w:rPr>
+            <w:rFonts w:ascii="Cambria Math" w:hAnsi="Cambria Math"/>
+          </w:rPr>
+          <m:t>8 μm</m:t>
+        </m:r>
+      </m:oMath>
+      <w:r>
+        <w:t xml:space="preserve"> diameter axon and PW=0.1 ms, the current thresholds for the 7 following electrode-fiber distances were recorded: {0.1, 0.2, 0.5, 1, 2, 5, 10} mm. </w:t>
+      </w:r>
+      <w:r>
+        <w:t>Transmembrane potentials generated by extracellular stimulation are larger when the electrode is closer to the neuron. As the distance between the neuron and electrode increases, the stimulation amplitude required to activate the neuron increases by</w:t>
+      </w:r>
+    </w:p>
+    <w:p>
+      <w:pPr>
+        <w:jc w:val="center"/>
+      </w:pPr>
+      <m:oMathPara>
+        <m:oMath>
+          <m:sSub>
+            <m:sSubPr>
+              <m:ctrlPr>
+                <w:rPr>
+                  <w:rFonts w:ascii="Cambria Math" w:hAnsi="Cambria Math"/>
+                  <w:i/>
+                </w:rPr>
+              </m:ctrlPr>
+            </m:sSubPr>
+            <m:e>
+              <m:r>
+                <w:rPr>
+                  <w:rFonts w:ascii="Cambria Math" w:hAnsi="Cambria Math"/>
+                </w:rPr>
+                <m:t>I</m:t>
+              </m:r>
+            </m:e>
+            <m:sub>
+              <m:r>
+                <w:rPr>
+                  <w:rFonts w:ascii="Cambria Math" w:hAnsi="Cambria Math"/>
+                </w:rPr>
+                <m:t>th</m:t>
+              </m:r>
+            </m:sub>
+          </m:sSub>
+          <m:r>
+            <w:rPr>
+              <w:rFonts w:ascii="Cambria Math" w:hAnsi="Cambria Math"/>
+            </w:rPr>
+            <m:t>=</m:t>
+          </m:r>
+          <m:sSub>
+            <m:sSubPr>
+              <m:ctrlPr>
+                <w:rPr>
+                  <w:rFonts w:ascii="Cambria Math" w:hAnsi="Cambria Math"/>
+                  <w:i/>
+                </w:rPr>
+              </m:ctrlPr>
+            </m:sSubPr>
+            <m:e>
+              <m:r>
+                <w:rPr>
+                  <w:rFonts w:ascii="Cambria Math" w:hAnsi="Cambria Math"/>
+                </w:rPr>
+                <m:t>I</m:t>
+              </m:r>
+            </m:e>
+            <m:sub>
+              <m:r>
+                <w:rPr>
+                  <w:rFonts w:ascii="Cambria Math" w:hAnsi="Cambria Math"/>
+                </w:rPr>
+                <m:t>R</m:t>
+              </m:r>
+            </m:sub>
+          </m:sSub>
+          <m:r>
+            <w:rPr>
+              <w:rFonts w:ascii="Cambria Math" w:hAnsi="Cambria Math"/>
+            </w:rPr>
+            <m:t>+k*</m:t>
+          </m:r>
+          <m:sSup>
+            <m:sSupPr>
+              <m:ctrlPr>
+                <w:rPr>
+                  <w:rFonts w:ascii="Cambria Math" w:hAnsi="Cambria Math"/>
+                  <w:i/>
+                </w:rPr>
+              </m:ctrlPr>
+            </m:sSupPr>
+            <m:e>
+              <m:r>
+                <w:rPr>
+                  <w:rFonts w:ascii="Cambria Math" w:hAnsi="Cambria Math"/>
+                </w:rPr>
+                <m:t>r</m:t>
+              </m:r>
+            </m:e>
+            <m:sup>
+              <m:r>
+                <w:rPr>
+                  <w:rFonts w:ascii="Cambria Math" w:hAnsi="Cambria Math"/>
+                </w:rPr>
+                <m:t>2</m:t>
+              </m:r>
+            </m:sup>
+          </m:sSup>
+        </m:oMath>
+      </m:oMathPara>
+    </w:p>
+    <w:p>
+      <w:r>
+        <w:t xml:space="preserve">for </w:t>
+      </w:r>
+      <m:oMath>
+        <m:sSub>
+          <m:sSubPr>
+            <m:ctrlPr>
+              <w:rPr>
+                <w:rFonts w:ascii="Cambria Math" w:hAnsi="Cambria Math"/>
+                <w:i/>
+              </w:rPr>
+            </m:ctrlPr>
+          </m:sSubPr>
+          <m:e>
+            <m:r>
+              <w:rPr>
+                <w:rFonts w:ascii="Cambria Math" w:hAnsi="Cambria Math"/>
+              </w:rPr>
+              <m:t>I</m:t>
+            </m:r>
+          </m:e>
+          <m:sub>
+            <m:r>
+              <w:rPr>
+                <w:rFonts w:ascii="Cambria Math" w:hAnsi="Cambria Math"/>
+              </w:rPr>
+              <m:t>R</m:t>
+            </m:r>
+          </m:sub>
+        </m:sSub>
+      </m:oMath>
+      <w:r>
+        <w:t xml:space="preserve"> the offset which determines the absolute threshold, slope </w:t>
+      </w:r>
+      <m:oMath>
+        <m:r>
+          <w:rPr>
+            <w:rFonts w:ascii="Cambria Math" w:hAnsi="Cambria Math"/>
+          </w:rPr>
+          <m:t>k</m:t>
+        </m:r>
+      </m:oMath>
+      <w:r>
+        <w:t xml:space="preserve"> which determines the threshold difference between fibers at different distances, stimulation threshold </w:t>
+      </w:r>
+      <m:oMath>
+        <m:sSub>
+          <m:sSubPr>
+            <m:ctrlPr>
+              <w:rPr>
+                <w:rFonts w:ascii="Cambria Math" w:hAnsi="Cambria Math"/>
+                <w:i/>
+              </w:rPr>
+            </m:ctrlPr>
+          </m:sSubPr>
+          <m:e>
+            <m:r>
+              <w:rPr>
+                <w:rFonts w:ascii="Cambria Math" w:hAnsi="Cambria Math"/>
+              </w:rPr>
+              <m:t>I</m:t>
+            </m:r>
+          </m:e>
+          <m:sub>
+            <m:r>
+              <w:rPr>
+                <w:rFonts w:ascii="Cambria Math" w:hAnsi="Cambria Math"/>
+              </w:rPr>
+              <m:t>th</m:t>
+            </m:r>
+          </m:sub>
+        </m:sSub>
+      </m:oMath>
+      <w:r>
+        <w:t xml:space="preserve">, and electrode-neuron distance </w:t>
+      </w:r>
+      <m:oMath>
+        <m:r>
+          <w:rPr>
+            <w:rFonts w:ascii="Cambria Math" w:hAnsi="Cambria Math"/>
+          </w:rPr>
+          <m:t>r</m:t>
+        </m:r>
+      </m:oMath>
+      <w:r>
+        <w:t xml:space="preserve">. </w:t>
+      </w:r>
+      <w:r>
+        <w:t>The recorded data is listed in Table 2 and shown in Figure 7.</w:t>
+      </w:r>
+    </w:p>
+    <w:p>
+      <w:pPr>
+        <w:keepNext/>
+        <w:jc w:val="both"/>
+      </w:pPr>
+      <w:r>
+        <w:rPr>
+          <w:noProof/>
+        </w:rPr>
+        <w:drawing>
+          <wp:inline distT="0" distB="0" distL="0" distR="0" wp14:anchorId="102FDDCA" wp14:editId="4A99581C">
+            <wp:extent cx="5943600" cy="4454525"/>
+            <wp:effectExtent l="0" t="0" r="0" b="0"/>
+            <wp:docPr id="8" name="Picture 8"/>
+            <wp:cNvGraphicFramePr>
+              <a:graphicFrameLocks xmlns:a="http://schemas.openxmlformats.org/drawingml/2006/main" noChangeAspect="1"/>
+            </wp:cNvGraphicFramePr>
+            <a:graphic xmlns:a="http://schemas.openxmlformats.org/drawingml/2006/main">
+              <a:graphicData uri="http://schemas.openxmlformats.org/drawingml/2006/picture">
+                <pic:pic xmlns:pic="http://schemas.openxmlformats.org/drawingml/2006/picture">
+                  <pic:nvPicPr>
+                    <pic:cNvPr id="0" name="part6.png"/>
+                    <pic:cNvPicPr/>
+                  </pic:nvPicPr>
+                  <pic:blipFill>
+                    <a:blip r:embed="rId13">
+                      <a:extLst>
+                        <a:ext uri="{28A0092B-C50C-407E-A947-70E740481C1C}">
+                          <a14:useLocalDpi xmlns:a14="http://schemas.microsoft.com/office/drawing/2010/main" val="0"/>
+                        </a:ext>
+                      </a:extLst>
+                    </a:blip>
+                    <a:stretch>
+                      <a:fillRect/>
+                    </a:stretch>
+                  </pic:blipFill>
+                  <pic:spPr>
+                    <a:xfrm>
+                      <a:off x="0" y="0"/>
+                      <a:ext cx="5943600" cy="4454525"/>
+                    </a:xfrm>
+                    <a:prstGeom prst="rect">
+                      <a:avLst/>
+                    </a:prstGeom>
+                  </pic:spPr>
+                </pic:pic>
+              </a:graphicData>
+            </a:graphic>
+          </wp:inline>
+        </w:drawing>
+      </w:r>
+    </w:p>
+    <w:p>
+      <w:pPr>
+        <w:pStyle w:val="Caption"/>
+        <w:jc w:val="center"/>
+      </w:pPr>
+      <w:r>
+        <w:t xml:space="preserve">Figure </w:t>
+      </w:r>
+      <w:fldSimple w:instr=" SEQ Figure \* ARABIC ">
+        <w:r>
+          <w:rPr>
+            <w:noProof/>
+          </w:rPr>
+          <w:t>7</w:t>
+        </w:r>
+      </w:fldSimple>
+      <w:r>
+        <w:t>: Threshold-Distance Relationship</w:t>
+      </w:r>
+    </w:p>
+    <w:p>
+      <w:pPr>
+        <w:pStyle w:val="Caption"/>
+        <w:keepNext/>
+        <w:jc w:val="center"/>
+      </w:pPr>
+      <w:r>
+        <w:t xml:space="preserve">Table </w:t>
+      </w:r>
+      <w:fldSimple w:instr=" SEQ Table \* ARABIC ">
+        <w:r>
+          <w:rPr>
+            <w:noProof/>
+          </w:rPr>
+          <w:t>2</w:t>
+        </w:r>
+      </w:fldSimple>
+      <w:r>
+        <w:t>: Threshold-Distance Data</w:t>
+      </w:r>
+    </w:p>
+    <w:tbl>
+      <w:tblPr>
+        <w:tblStyle w:val="TableGrid"/>
+        <w:tblW w:w="0" w:type="auto"/>
+        <w:jc w:val="center"/>
+        <w:tblLook w:val="04A0" w:firstRow="1" w:lastRow="0" w:firstColumn="1" w:lastColumn="0" w:noHBand="0" w:noVBand="1"/>
+      </w:tblPr>
+      <w:tblGrid>
+        <w:gridCol w:w="1823"/>
+        <w:gridCol w:w="877"/>
+        <w:gridCol w:w="877"/>
+        <w:gridCol w:w="877"/>
+        <w:gridCol w:w="877"/>
+        <w:gridCol w:w="877"/>
+        <w:gridCol w:w="877"/>
+        <w:gridCol w:w="1010"/>
+      </w:tblGrid>
+      <w:tr>
+        <w:trPr>
+          <w:jc w:val="center"/>
+        </w:trPr>
+        <w:tc>
+          <w:tcPr>
+            <w:tcW w:w="0" w:type="auto"/>
+          </w:tcPr>
+          <w:p>
+            <w:r>
+              <w:t xml:space="preserve">Electrode-Fiber </w:t>
+            </w:r>
+          </w:p>
+          <w:p>
+            <w:r>
+              <w:t>Distance (mm)</w:t>
+            </w:r>
+          </w:p>
+        </w:tc>
+        <w:tc>
+          <w:tcPr>
+            <w:tcW w:w="0" w:type="auto"/>
+          </w:tcPr>
+          <w:p>
+            <w:r>
+              <w:t>0.1</w:t>
+            </w:r>
+          </w:p>
+        </w:tc>
+        <w:tc>
+          <w:tcPr>
+            <w:tcW w:w="0" w:type="auto"/>
+          </w:tcPr>
+          <w:p>
+            <w:r>
+              <w:t>0.2</w:t>
+            </w:r>
+          </w:p>
+        </w:tc>
+        <w:tc>
+          <w:tcPr>
+            <w:tcW w:w="0" w:type="auto"/>
+          </w:tcPr>
+          <w:p>
+            <w:r>
+              <w:t>0.5</w:t>
+            </w:r>
+          </w:p>
+        </w:tc>
+        <w:tc>
+          <w:tcPr>
+            <w:tcW w:w="0" w:type="auto"/>
+          </w:tcPr>
+          <w:p>
+            <w:r>
+              <w:t>1</w:t>
+            </w:r>
+          </w:p>
+        </w:tc>
+        <w:tc>
+          <w:tcPr>
+            <w:tcW w:w="0" w:type="auto"/>
+          </w:tcPr>
+          <w:p>
+            <w:r>
+              <w:t>2</w:t>
+            </w:r>
+          </w:p>
+        </w:tc>
+        <w:tc>
+          <w:tcPr>
+            <w:tcW w:w="0" w:type="auto"/>
+          </w:tcPr>
+          <w:p>
+            <w:r>
+              <w:t>5</w:t>
+            </w:r>
+          </w:p>
+        </w:tc>
+        <w:tc>
+          <w:tcPr>
+            <w:tcW w:w="0" w:type="auto"/>
+          </w:tcPr>
+          <w:p>
+            <w:r>
+              <w:t>10</w:t>
+            </w:r>
+          </w:p>
+        </w:tc>
+      </w:tr>
+      <w:tr>
+        <w:trPr>
+          <w:jc w:val="center"/>
+        </w:trPr>
+        <w:tc>
+          <w:tcPr>
+            <w:tcW w:w="0" w:type="auto"/>
+          </w:tcPr>
+          <w:p>
+            <w:r>
+              <w:t>Threshold (nA)</w:t>
+            </w:r>
+          </w:p>
+        </w:tc>
+        <w:tc>
+          <w:tcPr>
+            <w:tcW w:w="0" w:type="auto"/>
+          </w:tcPr>
+          <w:p>
+            <w:r>
+              <w:t>-0.016</w:t>
+            </w:r>
+          </w:p>
+        </w:tc>
+        <w:tc>
+          <w:tcPr>
+            <w:tcW w:w="0" w:type="auto"/>
+          </w:tcPr>
+          <w:p>
+            <w:r>
+              <w:t>-0.034</w:t>
+            </w:r>
+          </w:p>
+        </w:tc>
+        <w:tc>
+          <w:tcPr>
+            <w:tcW w:w="0" w:type="auto"/>
+          </w:tcPr>
+          <w:p>
+            <w:r>
+              <w:t>-0.099</w:t>
+            </w:r>
+          </w:p>
+        </w:tc>
+        <w:tc>
+          <w:tcPr>
+            <w:tcW w:w="0" w:type="auto"/>
+          </w:tcPr>
+          <w:p>
+            <w:r>
+              <w:t>-0.236</w:t>
+            </w:r>
+          </w:p>
+        </w:tc>
+        <w:tc>
+          <w:tcPr>
+            <w:tcW w:w="0" w:type="auto"/>
+          </w:tcPr>
+          <w:p>
+            <w:r>
+              <w:t>-0.609</w:t>
+            </w:r>
+          </w:p>
+        </w:tc>
+        <w:tc>
+          <w:tcPr>
+            <w:tcW w:w="0" w:type="auto"/>
+          </w:tcPr>
+          <w:p>
+            <w:r>
+              <w:t>-2.702</w:t>
+            </w:r>
+          </w:p>
+        </w:tc>
+        <w:tc>
+          <w:tcPr>
+            <w:tcW w:w="0" w:type="auto"/>
+          </w:tcPr>
+          <w:p>
+            <w:r>
+              <w:t>-10.366</w:t>
+            </w:r>
+          </w:p>
+        </w:tc>
+      </w:tr>
+    </w:tbl>
+    <w:p>
+      <w:pPr>
+        <w:jc w:val="both"/>
+      </w:pPr>
+    </w:p>
+    <w:p>
+      <w:pPr>
+        <w:jc w:val="both"/>
+      </w:pPr>
+      <w:r>
+        <w:rPr>
+          <w:b/>
+        </w:rPr>
+        <w:t>Part 7 – Application</w:t>
+      </w:r>
+    </w:p>
+    <w:p>
+      <w:pPr>
+        <w:jc w:val="both"/>
+      </w:pPr>
+      <w:bookmarkStart w:id="0" w:name="_GoBack"/>
+      <w:bookmarkEnd w:id="0"/>
+    </w:p>
+    <w:p>
+      <w:pPr>
+        <w:jc w:val="both"/>
+        <w:rPr>
+          <w:b/>
+        </w:rPr>
+      </w:pPr>
+    </w:p>
+    <w:p>
+      <w:pPr>
+        <w:jc w:val="both"/>
+        <w:rPr>
+          <w:b/>
+        </w:rPr>
+      </w:pPr>
+      <w:r>
+        <w:rPr>
+          <w:b/>
+        </w:rPr>
         <w:t>Code &amp; Output</w:t>
       </w:r>
     </w:p>
@@ -2047,7 +3242,7 @@
       </w:r>
     </w:p>
     <w:sectPr>
-      <w:headerReference w:type="default" r:id="rId12"/>
+      <w:headerReference w:type="default" r:id="rId14"/>
       <w:pgSz w:w="12240" w:h="15840"/>
       <w:pgMar w:top="1440" w:right="1440" w:bottom="1440" w:left="1440" w:header="720" w:footer="720" w:gutter="0"/>
       <w:cols w:space="720"/>
@@ -2447,6 +3642,29 @@
       <w:szCs w:val="18"/>
     </w:rPr>
   </w:style>
+  <w:style w:type="table" w:styleId="TableGrid">
+    <w:name w:val="Table Grid"/>
+    <w:basedOn w:val="TableNormal"/>
+    <w:uiPriority w:val="59"/>
+    <w:rsid w:val="002D5BD5"/>
+    <w:tblPr>
+      <w:tblInd w:w="0" w:type="dxa"/>
+      <w:tblBorders>
+        <w:top w:val="single" w:sz="4" w:space="0" w:color="auto"/>
+        <w:left w:val="single" w:sz="4" w:space="0" w:color="auto"/>
+        <w:bottom w:val="single" w:sz="4" w:space="0" w:color="auto"/>
+        <w:right w:val="single" w:sz="4" w:space="0" w:color="auto"/>
+        <w:insideH w:val="single" w:sz="4" w:space="0" w:color="auto"/>
+        <w:insideV w:val="single" w:sz="4" w:space="0" w:color="auto"/>
+      </w:tblBorders>
+      <w:tblCellMar>
+        <w:top w:w="0" w:type="dxa"/>
+        <w:left w:w="108" w:type="dxa"/>
+        <w:bottom w:w="0" w:type="dxa"/>
+        <w:right w:w="108" w:type="dxa"/>
+      </w:tblCellMar>
+    </w:tblPr>
+  </w:style>
 </w:styles>
 </file>
 
@@ -2738,6 +3956,29 @@
       <w:sz w:val="18"/>
       <w:szCs w:val="18"/>
     </w:rPr>
+  </w:style>
+  <w:style w:type="table" w:styleId="TableGrid">
+    <w:name w:val="Table Grid"/>
+    <w:basedOn w:val="TableNormal"/>
+    <w:uiPriority w:val="59"/>
+    <w:rsid w:val="002D5BD5"/>
+    <w:tblPr>
+      <w:tblInd w:w="0" w:type="dxa"/>
+      <w:tblBorders>
+        <w:top w:val="single" w:sz="4" w:space="0" w:color="auto"/>
+        <w:left w:val="single" w:sz="4" w:space="0" w:color="auto"/>
+        <w:bottom w:val="single" w:sz="4" w:space="0" w:color="auto"/>
+        <w:right w:val="single" w:sz="4" w:space="0" w:color="auto"/>
+        <w:insideH w:val="single" w:sz="4" w:space="0" w:color="auto"/>
+        <w:insideV w:val="single" w:sz="4" w:space="0" w:color="auto"/>
+      </w:tblBorders>
+      <w:tblCellMar>
+        <w:top w:w="0" w:type="dxa"/>
+        <w:left w:w="108" w:type="dxa"/>
+        <w:bottom w:w="0" w:type="dxa"/>
+        <w:right w:w="108" w:type="dxa"/>
+      </w:tblCellMar>
+    </w:tblPr>
   </w:style>
 </w:styles>
 </file>

</xml_diff>